<commit_message>
ADR is working now but the convergence ratio is less than 4
</commit_message>
<xml_diff>
--- a/stm/documents/sed_transport_processes/ADR_analytical solution.docx
+++ b/stm/documents/sed_transport_processes/ADR_analytical solution.docx
@@ -2,6 +2,121 @@
 <file path=word/document.xml><?xml version="1.0" encoding="utf-8"?>
 <w:document xmlns:ve="http://schemas.openxmlformats.org/markup-compatibility/2006" xmlns:o="urn:schemas-microsoft-com:office:office" xmlns:r="http://schemas.openxmlformats.org/officeDocument/2006/relationships" xmlns:m="http://schemas.openxmlformats.org/officeDocument/2006/math" xmlns:v="urn:schemas-microsoft-com:vml" xmlns:wp="http://schemas.openxmlformats.org/drawingml/2006/wordprocessingDrawing" xmlns:w10="urn:schemas-microsoft-com:office:word" xmlns:w="http://schemas.openxmlformats.org/wordprocessingml/2006/main" xmlns:wne="http://schemas.microsoft.com/office/word/2006/wordml">
   <w:body>
+    <w:p>
+      <w:pPr>
+        <w:spacing w:before="100" w:beforeAutospacing="1" w:after="100" w:afterAutospacing="1" w:line="240" w:lineRule="auto"/>
+        <w:outlineLvl w:val="0"/>
+        <w:rPr>
+          <w:rFonts w:ascii="Times New Roman" w:eastAsia="Times New Roman" w:hAnsi="Times New Roman"/>
+          <w:b/>
+          <w:bCs/>
+          <w:color w:val="FF0000"/>
+          <w:kern w:val="36"/>
+          <w:sz w:val="36"/>
+          <w:szCs w:val="48"/>
+        </w:rPr>
+      </w:pPr>
+      <w:r>
+        <w:rPr>
+          <w:rFonts w:ascii="Times New Roman" w:eastAsia="Times New Roman" w:hAnsi="Times New Roman"/>
+          <w:b/>
+          <w:bCs/>
+          <w:color w:val="FF0000"/>
+          <w:kern w:val="36"/>
+          <w:sz w:val="36"/>
+          <w:szCs w:val="48"/>
+        </w:rPr>
+        <w:t>Analytical Solutions for Advection and Advection-Diffusion Equations with Spatially Variable Coefficients</w:t>
+      </w:r>
+    </w:p>
+    <w:p>
+      <w:pPr>
+        <w:spacing w:before="100" w:beforeAutospacing="1" w:after="100" w:afterAutospacing="1" w:line="240" w:lineRule="auto"/>
+        <w:outlineLvl w:val="2"/>
+        <w:rPr>
+          <w:rFonts w:ascii="Times New Roman" w:eastAsia="Times New Roman" w:hAnsi="Times New Roman"/>
+          <w:b/>
+          <w:bCs/>
+          <w:color w:val="FF0000"/>
+          <w:sz w:val="20"/>
+          <w:szCs w:val="27"/>
+        </w:rPr>
+      </w:pPr>
+      <w:r>
+        <w:rPr>
+          <w:rFonts w:ascii="Times New Roman" w:eastAsia="Times New Roman" w:hAnsi="Times New Roman"/>
+          <w:b/>
+          <w:bCs/>
+          <w:color w:val="FF0000"/>
+          <w:sz w:val="20"/>
+          <w:szCs w:val="27"/>
+        </w:rPr>
+        <w:t xml:space="preserve">J. </w:t>
+      </w:r>
+      <w:proofErr w:type="spellStart"/>
+      <w:r>
+        <w:rPr>
+          <w:rFonts w:ascii="Times New Roman" w:eastAsia="Times New Roman" w:hAnsi="Times New Roman"/>
+          <w:b/>
+          <w:bCs/>
+          <w:color w:val="FF0000"/>
+          <w:sz w:val="20"/>
+          <w:szCs w:val="27"/>
+        </w:rPr>
+        <w:t>Hydr</w:t>
+      </w:r>
+      <w:proofErr w:type="spellEnd"/>
+      <w:r>
+        <w:rPr>
+          <w:rFonts w:ascii="Times New Roman" w:eastAsia="Times New Roman" w:hAnsi="Times New Roman"/>
+          <w:b/>
+          <w:bCs/>
+          <w:color w:val="FF0000"/>
+          <w:sz w:val="20"/>
+          <w:szCs w:val="27"/>
+        </w:rPr>
+        <w:t xml:space="preserve">. </w:t>
+      </w:r>
+      <w:proofErr w:type="spellStart"/>
+      <w:proofErr w:type="gramStart"/>
+      <w:r>
+        <w:rPr>
+          <w:rFonts w:ascii="Times New Roman" w:eastAsia="Times New Roman" w:hAnsi="Times New Roman"/>
+          <w:b/>
+          <w:bCs/>
+          <w:color w:val="FF0000"/>
+          <w:sz w:val="20"/>
+          <w:szCs w:val="27"/>
+        </w:rPr>
+        <w:t>Engrg</w:t>
+      </w:r>
+      <w:proofErr w:type="spellEnd"/>
+      <w:r>
+        <w:rPr>
+          <w:rFonts w:ascii="Times New Roman" w:eastAsia="Times New Roman" w:hAnsi="Times New Roman"/>
+          <w:b/>
+          <w:bCs/>
+          <w:color w:val="FF0000"/>
+          <w:sz w:val="20"/>
+          <w:szCs w:val="27"/>
+        </w:rPr>
+        <w:t>.</w:t>
+      </w:r>
+      <w:proofErr w:type="gramEnd"/>
+      <w:r>
+        <w:rPr>
+          <w:rFonts w:ascii="Times New Roman" w:eastAsia="Times New Roman" w:hAnsi="Times New Roman"/>
+          <w:b/>
+          <w:bCs/>
+          <w:color w:val="FF0000"/>
+          <w:sz w:val="20"/>
+          <w:szCs w:val="27"/>
+        </w:rPr>
+        <w:t xml:space="preserve"> Volume 123, Issue 2, pp. 144-148 (February 1997) </w:t>
+      </w:r>
+    </w:p>
+    <w:p/>
+    <w:p/>
     <w:p>
       <w:r>
         <w:t>The Advection Diffusion Reaction equation:</w:t>
@@ -29,7 +144,7 @@
             <v:path o:extrusionok="f" gradientshapeok="t" o:connecttype="rect"/>
             <o:lock v:ext="edit" aspectratio="t"/>
           </v:shapetype>
-          <v:shape id="_x0000_i1025" type="#_x0000_t75" style="width:151.5pt;height:26.25pt" equationxml="&lt;?xml version=&quot;1.0&quot; encoding=&quot;UTF-8&quot; standalone=&quot;yes&quot;?&gt;&#10;&#10;&lt;?mso-application progid=&quot;Word.Document&quot;?&gt;&#10;&#10;&lt;w:wordDocument xmlns:aml=&quot;http://schemas.microsoft.com/aml/2001/core&quot; xmlns:dt=&quot;uuid:C2F41010-65B3-11d1-A29F-00AA00C14882&quot; xmlns:ve=&quot;http://schemas.openxmlformats.org/markup-compatibility/2006&quot; xmlns:o=&quot;urn:schemas-microsoft-com:office:office&quot; xmlns:m=&quot;http://schemas.openxmlformats.org/officeDocument/2006/math&quot; xmlns:v=&quot;urn:schemas-microsoft-com:vml&quot; xmlns:w10=&quot;urn:schemas-microsoft-com:office:word&quot; xmlns:w=&quot;http://schemas.microsoft.com/office/word/2003/wordml&quot; xmlns:wx=&quot;http://schemas.microsoft.com/office/word/2003/auxHint&quot; xmlns:wsp=&quot;http://schemas.microsoft.com/office/word/2003/wordml/sp2&quot; xmlns:sl=&quot;http://schemas.microsoft.com/schemaLibrary/2003/core&quot; w:macrosPresent=&quot;no&quot; w:embeddedObjPresent=&quot;no&quot; w:ocxPresent=&quot;no&quot; xml:space=&quot;preserve&quot;&gt;&lt;w:ignoreSubtree w:val=&quot;http://schemas.microsoft.com/office/word/2003/wordml/sp2&quot;/&gt;&lt;o:DocumentProperties&gt;&lt;o:Version&gt;12&lt;/o:Version&gt;&lt;/o:DocumentProperties&gt;&lt;w:docPr&gt;&lt;w:view w:val=&quot;print&quot;/&gt;&lt;w:zoom w:percent=&quot;110&quot;/&gt;&lt;w:doNotEmbedSystemFonts/&gt;&lt;w:defaultTabStop w:val=&quot;720&quot;/&gt;&lt;w:punctuationKerning/&gt;&lt;w:characterSpacingControl w:val=&quot;DontCompress&quot;/&gt;&lt;w:optimizeForBrowser/&gt;&lt;w:relyOnVML/&gt;&lt;w:allowPNG/&gt;&lt;w:validateAgainstSchema/&gt;&lt;w:saveInvalidXML w:val=&quot;off&quot;/&gt;&lt;w:ignoreMixedContent w:val=&quot;off&quot;/&gt;&lt;w:alwaysShowPlaceholderText w:val=&quot;off&quot;/&gt;&lt;w:compat&gt;&lt;w:breakWrappedTables/&gt;&lt;w:snapToGridInCell/&gt;&lt;w:wrapTextWithPunct/&gt;&lt;w:useAsianBreakRules/&gt;&lt;w:dontGrowAutofit/&gt;&lt;/w:compat&gt;&lt;wsp:rsids&gt;&lt;wsp:rsidRoot wsp:val=&quot;008B3DA8&quot;/&gt;&lt;wsp:rsid wsp:val=&quot;003F32C5&quot;/&gt;&lt;wsp:rsid wsp:val=&quot;00470BB6&quot;/&gt;&lt;wsp:rsid wsp:val=&quot;00576B17&quot;/&gt;&lt;wsp:rsid wsp:val=&quot;005D5419&quot;/&gt;&lt;wsp:rsid wsp:val=&quot;007B6669&quot;/&gt;&lt;wsp:rsid wsp:val=&quot;008B3DA8&quot;/&gt;&lt;wsp:rsid wsp:val=&quot;00AB6F91&quot;/&gt;&lt;wsp:rsid wsp:val=&quot;00F56C4E&quot;/&gt;&lt;wsp:rsid wsp:val=&quot;00F756B7&quot;/&gt;&lt;wsp:rsid wsp:val=&quot;00FD728C&quot;/&gt;&lt;/wsp:rsids&gt;&lt;/w:docPr&gt;&lt;w:body&gt;&lt;w:p wsp:rsidR=&quot;00000000&quot; wsp:rsidRDefault=&quot;003F32C5&quot;&gt;&lt;m:oMathPara&gt;&lt;m:oMath&gt;&lt;m:f&gt;&lt;m:fPr&gt;&lt;m:ctrlPr&gt;&lt;w:rPr&gt;&lt;w:rFonts w:ascii=&quot;Cambria Math&quot; w:h-ansi=&quot;Cambria Math&quot;/&gt;&lt;wx:font wx:val=&quot;Cambria Math&quot;/&gt;&lt;w:i/&gt;&lt;/w:rPr&gt;&lt;/m:ctrlPr&gt;&lt;/m:fPr&gt;&lt;m:num&gt;&lt;m:r&gt;&lt;w:rPr&gt;&lt;w:rFonts w:ascii=&quot;Cambria Math&quot; w:h-ansi=&quot;Cambria Math&quot;/&gt;&lt;wx:font wx:val=&quot;Cambria Math&quot;/&gt;&lt;w:i/&gt;&lt;/w:rPr&gt;&lt;m:t&gt;âˆ‚C&lt;/m:t&gt;&lt;/m:r&gt;&lt;/m:num&gt;&lt;m:den&gt;&lt;m:r&gt;&lt;w:rPr&gt;&lt;w:rFonts w:ascii=&quot;Cambria Math&quot; w:h-ansi=&quot;Cambria Math&quot;/&gt;&lt;wx:font wx:val=&quot;Cambria Math&quot;/&gt;&lt;w:i/&gt;&lt;/w:rPr&gt;&lt;m:t&gt;âˆ‚t&lt;/m:t&gt;&lt;/m:r&gt;&lt;/m:den&gt;&lt;/m:f&gt;&lt;m:r&gt;&lt;w:rPr&gt;&lt;w:rFonts w:ascii=&quot;Cambria Math&quot; w:h-ansi=&quot;Cambria Math&quot;/&gt;&lt;wx:font wx:val=&quot;Cambria Math&quot;/&gt;&lt;w:i/&gt;&lt;/w:rPr&gt;&lt;m:t&gt;+&lt;/m:t&gt;&lt;/m:r&gt;&lt;m:f&gt;&lt;m:fPr&gt;&lt;m:ctrlPr&gt;&lt;w:rPr&gt;&lt;w:rFonts w:ascii=&quot;Cambria Math&quot; w:h-ansi=&quot;Cambria Math&quot;/&gt;&lt;wx:font wx:val=&quot;Cambria Math&quot;/&gt;&lt;w:i/&gt;&lt;/w:rPr&gt;&lt;/m:ctrlPr&gt;&lt;/m:fPr&gt;&lt;m:num&gt;&lt;m:r&gt;&lt;w:rPr&gt;&lt;w:rFonts w:ascii=&quot;Cambria Math&quot; w:h-ansi=&quot;Cambria Math&quot;/&gt;&lt;wx:font wx:val=&quot;Cambria Math&quot;/&gt;&lt;w:i/&gt;&lt;/w:rPr&gt;&lt;m:t&gt;âˆ‚(UC)&lt;/m:t&gt;&lt;/m:r&gt;&lt;/m:num&gt;&lt;m:den&gt;&lt;m:r&gt;&lt;w:rPr&gt;&lt;w:rFonts w:ascii=&quot;Cambria Math&quot; w:h-ansi=&quot;Cambria Math&quot;/&gt;&lt;wx:font wx:val=&quot;Cambria Math&quot;/&gt;&lt;w:i/&gt;&lt;/w:rPr&gt;&lt;m:t&gt;âˆ‚x&lt;/m:t&gt;&lt;/m:r&gt;&lt;/m:den&gt;&lt;/m:f&gt;&lt;m:r&gt;&lt;w:rPr&gt;&lt;w:rFonts w:ascii=&quot;Cambria Math&quot; w:h-ansi=&quot;Cambria Math&quot;/&gt;&lt;wx:font wx:val=&quot;Cambria Math&quot;/&gt;&lt;w:i/&gt;&lt;/w:rPr&gt;&lt;m:t&gt;-&lt;/m:t&gt;&lt;/m:r&gt;&lt;m:f&gt;&lt;m:fPr&gt;&lt;m:ctrlPr&gt;&lt;w:rPr&gt;&lt;w:rFonts w:ascii=&quot;Cambria Math&quot; w:h-ansi=&quot;Cambria Math&quot;/&gt;&lt;wx:font wx:val=&quot;Cambria Math&quot;/&gt;&lt;w:i/&gt;&lt;/w:rPr&gt;&lt;/m:ctrlPr&gt;&lt;/m:fPr&gt;&lt;m:num&gt;&lt;m:r&gt;&lt;w:rPr&gt;&lt;w:rFonts w:ascii=&quot;Cambria Math&quot; w:h-ansi=&quot;Cambria Math&quot;/&gt;&lt;wx:font wx:val=&quot;Cambria Math&quot;/&gt;&lt;w:i/&gt;&lt;/w:rPr&gt;&lt;m:t&gt;âˆ‚&lt;/m:t&gt;&lt;/m:r&gt;&lt;/m:num&gt;&lt;m:den&gt;&lt;m:r&gt;&lt;w:rPr&gt;&lt;w:rFonts w:ascii=&quot;Cambria Math&quot; w:h-ansi=&quot;Cambria Math&quot;/&gt;&lt;wx:font wx:val=&quot;Cambria Math&quot;/&gt;&lt;w:i/&gt;&lt;/w:rPr&gt;&lt;m:t&gt;âˆ‚x&lt;/m:t&gt;&lt;/m:r&gt;&lt;/m:den&gt;&lt;/m:f&gt;&lt;m:d&gt;&lt;m:dPr&gt;&lt;m:ctrlPr&gt;&lt;w:rPr&gt;&lt;w:rFonts w:ascii=&quot;Cambria Math&quot; w:h-ansi=&quot;Cambria Math&quot;/&gt;&lt;wx:font wx:val=&quot;Cambria Math&quot;/&gt;&lt;w:i/&gt;&lt;/w:rPr&gt;&lt;/m:ctrlPr&gt;&lt;/m:dPr&gt;&lt;m:e&gt;&lt;m:r&gt;&lt;w:rPr&gt;&lt;w:rFonts w:ascii=&quot;Cambria Math&quot; w:h-ansi=&quot;Cambria Math&quot;/&gt;&lt;wx:font wx:val=&quot;Cambria Math&quot;/&gt;&lt;w:i/&gt;&lt;/w:rPr&gt;&lt;m:t&gt;D&lt;/m:t&gt;&lt;/m:r&gt;&lt;m:f&gt;&lt;m:fPr&gt;&lt;m:ctrlPr&gt;&lt;w:rPr&gt;&lt;w:rFonts w:ascii=&quot;Cambria Math&quot; w:h-ansi=&quot;Cambria Math&quot;/&gt;&lt;wx:font wx:val=&quot;Cambria Math&quot;/&gt;&lt;w:i/&gt;&lt;/w:rPr&gt;&lt;/m:ctrlPr&gt;&lt;/m:fPr&gt;&lt;m:num&gt;&lt;m:r&gt;&lt;w:rPr&gt;&lt;w:rFonts w:ascii=&quot;Cambria Math&quot; w:h-ansi=&quot;Cambria Math&quot;/&gt;&lt;wx:font wx:val=&quot;Cambria Math&quot;/&gt;&lt;w:i/&gt;&lt;/w:rPr&gt;&lt;m:t&gt;âˆ‚C&lt;/m:t&gt;&lt;/m:r&gt;&lt;/m:num&gt;&lt;m:den&gt;&lt;m:r&gt;&lt;w:rPr&gt;&lt;w:rFonts w:ascii=&quot;Cambria Math&quot; w:h-ansi=&quot;Cambria Math&quot;/&gt;&lt;wx:font wx:val=&quot;Cambria Math&quot;/&gt;&lt;w:i/&gt;&lt;/w:rPr&gt;&lt;m:t&gt;âˆ‚x&lt;/m:t&gt;&lt;/m:r&gt;&lt;/m:den&gt;&lt;/m:f&gt;&lt;/m:e&gt;&lt;/m:d&gt;&lt;m:r&gt;&lt;w:rPr&gt;&lt;w:rFonts w:ascii=&quot;Cambria Math&quot; w:h-ansi=&quot;Cambria Math&quot;/&gt;&lt;wx:font wx:val=&quot;Cambria Math&quot;/&gt;&lt;w:i/&gt;&lt;/w:rPr&gt;&lt;m:t&gt;=-Î»C&lt;/m:t&gt;&lt;/m:r&gt;&lt;/m:oMath&gt;&lt;/m:oMathPara&gt;&lt;/w:p&gt;&lt;w:sectPr wsp:rsidR=&quot;00000000&quot;&gt;&lt;w:pgSz w:w=&quot;12240&quot; w:h=&quot;15840&quot;/&gt;&lt;w:pgMar w:top=&quot;1440&quot; w:right=&quot;1440&quot; w:bottom=&quot;1440&quot; w:left=&quot;1440&quot; w:header=&quot;720&quot; w:footer=&quot;720&quot; w:gutter=&quot;0&quot;/&gt;&lt;w:cols w:space=&quot;720&quot;/&gt;&lt;/w:sectPr&gt;&lt;/w:body&gt;&lt;/w:wordDocument&gt;">
+          <v:shape id="_x0000_i1025" type="#_x0000_t75" style="width:151.45pt;height:26.5pt" equationxml="&lt;?xml version=&quot;1.0&quot; encoding=&quot;UTF-8&quot; standalone=&quot;yes&quot;?&gt;&#10;&#10;&lt;?mso-application progid=&quot;Word.Document&quot;?&gt;&#10;&#10;&lt;w:wordDocument xmlns:aml=&quot;http://schemas.microsoft.com/aml/2001/core&quot; xmlns:dt=&quot;uuid:C2F41010-65B3-11d1-A29F-00AA00C14882&quot; xmlns:ve=&quot;http://schemas.openxmlformats.org/markup-compatibility/2006&quot; xmlns:o=&quot;urn:schemas-microsoft-com:office:office&quot; xmlns:m=&quot;http://schemas.openxmlformats.org/officeDocument/2006/math&quot; xmlns:v=&quot;urn:schemas-microsoft-com:vml&quot; xmlns:w10=&quot;urn:schemas-microsoft-com:office:word&quot; xmlns:w=&quot;http://schemas.microsoft.com/office/word/2003/wordml&quot; xmlns:wx=&quot;http://schemas.microsoft.com/office/word/2003/auxHint&quot; xmlns:wsp=&quot;http://schemas.microsoft.com/office/word/2003/wordml/sp2&quot; xmlns:sl=&quot;http://schemas.microsoft.com/schemaLibrary/2003/core&quot; w:macrosPresent=&quot;no&quot; w:embeddedObjPresent=&quot;no&quot; w:ocxPresent=&quot;no&quot; xml:space=&quot;preserve&quot;&gt;&lt;w:ignoreSubtree w:val=&quot;http://schemas.microsoft.com/office/word/2003/wordml/sp2&quot;/&gt;&lt;o:DocumentProperties&gt;&lt;o:Version&gt;12&lt;/o:Version&gt;&lt;/o:DocumentProperties&gt;&lt;w:docPr&gt;&lt;w:view w:val=&quot;print&quot;/&gt;&lt;w:zoom w:percent=&quot;110&quot;/&gt;&lt;w:doNotEmbedSystemFonts/&gt;&lt;w:defaultTabStop w:val=&quot;720&quot;/&gt;&lt;w:punctuationKerning/&gt;&lt;w:characterSpacingControl w:val=&quot;DontCompress&quot;/&gt;&lt;w:optimizeForBrowser/&gt;&lt;w:relyOnVML/&gt;&lt;w:allowPNG/&gt;&lt;w:validateAgainstSchema/&gt;&lt;w:saveInvalidXML w:val=&quot;off&quot;/&gt;&lt;w:ignoreMixedContent w:val=&quot;off&quot;/&gt;&lt;w:alwaysShowPlaceholderText w:val=&quot;off&quot;/&gt;&lt;w:compat&gt;&lt;w:breakWrappedTables/&gt;&lt;w:snapToGridInCell/&gt;&lt;w:wrapTextWithPunct/&gt;&lt;w:useAsianBreakRules/&gt;&lt;w:dontGrowAutofit/&gt;&lt;/w:compat&gt;&lt;wsp:rsids&gt;&lt;wsp:rsidRoot wsp:val=&quot;008B3DA8&quot;/&gt;&lt;wsp:rsid wsp:val=&quot;003F32C5&quot;/&gt;&lt;wsp:rsid wsp:val=&quot;00470BB6&quot;/&gt;&lt;wsp:rsid wsp:val=&quot;00576B17&quot;/&gt;&lt;wsp:rsid wsp:val=&quot;005D5419&quot;/&gt;&lt;wsp:rsid wsp:val=&quot;007B6669&quot;/&gt;&lt;wsp:rsid wsp:val=&quot;008B3DA8&quot;/&gt;&lt;wsp:rsid wsp:val=&quot;00AB6F91&quot;/&gt;&lt;wsp:rsid wsp:val=&quot;00F56C4E&quot;/&gt;&lt;wsp:rsid wsp:val=&quot;00F756B7&quot;/&gt;&lt;wsp:rsid wsp:val=&quot;00FD728C&quot;/&gt;&lt;/wsp:rsids&gt;&lt;/w:docPr&gt;&lt;w:body&gt;&lt;w:p wsp:rsidR=&quot;00000000&quot; wsp:rsidRDefault=&quot;003F32C5&quot;&gt;&lt;m:oMathPara&gt;&lt;m:oMath&gt;&lt;m:f&gt;&lt;m:fPr&gt;&lt;m:ctrlPr&gt;&lt;w:rPr&gt;&lt;w:rFonts w:ascii=&quot;Cambria Math&quot; w:h-ansi=&quot;Cambria Math&quot;/&gt;&lt;wx:font wx:val=&quot;Cambria Math&quot;/&gt;&lt;w:i/&gt;&lt;/w:rPr&gt;&lt;/m:ctrlPr&gt;&lt;/m:fPr&gt;&lt;m:num&gt;&lt;m:r&gt;&lt;w:rPr&gt;&lt;w:rFonts w:ascii=&quot;Cambria Math&quot; w:h-ansi=&quot;Cambria Math&quot;/&gt;&lt;wx:font wx:val=&quot;Cambria Math&quot;/&gt;&lt;w:i/&gt;&lt;/w:rPr&gt;&lt;m:t&gt;âˆ‚C&lt;/m:t&gt;&lt;/m:r&gt;&lt;/m:num&gt;&lt;m:den&gt;&lt;m:r&gt;&lt;w:rPr&gt;&lt;w:rFonts w:ascii=&quot;Cambria Math&quot; w:h-ansi=&quot;Cambria Math&quot;/&gt;&lt;wx:font wx:val=&quot;Cambria Math&quot;/&gt;&lt;w:i/&gt;&lt;/w:rPr&gt;&lt;m:t&gt;âˆ‚t&lt;/m:t&gt;&lt;/m:r&gt;&lt;/m:den&gt;&lt;/m:f&gt;&lt;m:r&gt;&lt;w:rPr&gt;&lt;w:rFonts w:ascii=&quot;Cambria Math&quot; w:h-ansi=&quot;Cambria Math&quot;/&gt;&lt;wx:font wx:val=&quot;Cambria Math&quot;/&gt;&lt;w:i/&gt;&lt;/w:rPr&gt;&lt;m:t&gt;+&lt;/m:t&gt;&lt;/m:r&gt;&lt;m:f&gt;&lt;m:fPr&gt;&lt;m:ctrlPr&gt;&lt;w:rPr&gt;&lt;w:rFonts w:ascii=&quot;Cambria Math&quot; w:h-ansi=&quot;Cambria Math&quot;/&gt;&lt;wx:font wx:val=&quot;Cambria Math&quot;/&gt;&lt;w:i/&gt;&lt;/w:rPr&gt;&lt;/m:ctrlPr&gt;&lt;/m:fPr&gt;&lt;m:num&gt;&lt;m:r&gt;&lt;w:rPr&gt;&lt;w:rFonts w:ascii=&quot;Cambria Math&quot; w:h-ansi=&quot;Cambria Math&quot;/&gt;&lt;wx:font wx:val=&quot;Cambria Math&quot;/&gt;&lt;w:i/&gt;&lt;/w:rPr&gt;&lt;m:t&gt;âˆ‚(UC)&lt;/m:t&gt;&lt;/m:r&gt;&lt;/m:num&gt;&lt;m:den&gt;&lt;m:r&gt;&lt;w:rPr&gt;&lt;w:rFonts w:ascii=&quot;Cambria Math&quot; w:h-ansi=&quot;Cambria Math&quot;/&gt;&lt;wx:font wx:val=&quot;Cambria Math&quot;/&gt;&lt;w:i/&gt;&lt;/w:rPr&gt;&lt;m:t&gt;âˆ‚x&lt;/m:t&gt;&lt;/m:r&gt;&lt;/m:den&gt;&lt;/m:f&gt;&lt;m:r&gt;&lt;w:rPr&gt;&lt;w:rFonts w:ascii=&quot;Cambria Math&quot; w:h-ansi=&quot;Cambria Math&quot;/&gt;&lt;wx:font wx:val=&quot;Cambria Math&quot;/&gt;&lt;w:i/&gt;&lt;/w:rPr&gt;&lt;m:t&gt;-&lt;/m:t&gt;&lt;/m:r&gt;&lt;m:f&gt;&lt;m:fPr&gt;&lt;m:ctrlPr&gt;&lt;w:rPr&gt;&lt;w:rFonts w:ascii=&quot;Cambria Math&quot; w:h-ansi=&quot;Cambria Math&quot;/&gt;&lt;wx:font wx:val=&quot;Cambria Math&quot;/&gt;&lt;w:i/&gt;&lt;/w:rPr&gt;&lt;/m:ctrlPr&gt;&lt;/m:fPr&gt;&lt;m:num&gt;&lt;m:r&gt;&lt;w:rPr&gt;&lt;w:rFonts w:ascii=&quot;Cambria Math&quot; w:h-ansi=&quot;Cambria Math&quot;/&gt;&lt;wx:font wx:val=&quot;Cambria Math&quot;/&gt;&lt;w:i/&gt;&lt;/w:rPr&gt;&lt;m:t&gt;âˆ‚&lt;/m:t&gt;&lt;/m:r&gt;&lt;/m:num&gt;&lt;m:den&gt;&lt;m:r&gt;&lt;w:rPr&gt;&lt;w:rFonts w:ascii=&quot;Cambria Math&quot; w:h-ansi=&quot;Cambria Math&quot;/&gt;&lt;wx:font wx:val=&quot;Cambria Math&quot;/&gt;&lt;w:i/&gt;&lt;/w:rPr&gt;&lt;m:t&gt;âˆ‚x&lt;/m:t&gt;&lt;/m:r&gt;&lt;/m:den&gt;&lt;/m:f&gt;&lt;m:d&gt;&lt;m:dPr&gt;&lt;m:ctrlPr&gt;&lt;w:rPr&gt;&lt;w:rFonts w:ascii=&quot;Cambria Math&quot; w:h-ansi=&quot;Cambria Math&quot;/&gt;&lt;wx:font wx:val=&quot;Cambria Math&quot;/&gt;&lt;w:i/&gt;&lt;/w:rPr&gt;&lt;/m:ctrlPr&gt;&lt;/m:dPr&gt;&lt;m:e&gt;&lt;m:r&gt;&lt;w:rPr&gt;&lt;w:rFonts w:ascii=&quot;Cambria Math&quot; w:h-ansi=&quot;Cambria Math&quot;/&gt;&lt;wx:font wx:val=&quot;Cambria Math&quot;/&gt;&lt;w:i/&gt;&lt;/w:rPr&gt;&lt;m:t&gt;D&lt;/m:t&gt;&lt;/m:r&gt;&lt;m:f&gt;&lt;m:fPr&gt;&lt;m:ctrlPr&gt;&lt;w:rPr&gt;&lt;w:rFonts w:ascii=&quot;Cambria Math&quot; w:h-ansi=&quot;Cambria Math&quot;/&gt;&lt;wx:font wx:val=&quot;Cambria Math&quot;/&gt;&lt;w:i/&gt;&lt;/w:rPr&gt;&lt;/m:ctrlPr&gt;&lt;/m:fPr&gt;&lt;m:num&gt;&lt;m:r&gt;&lt;w:rPr&gt;&lt;w:rFonts w:ascii=&quot;Cambria Math&quot; w:h-ansi=&quot;Cambria Math&quot;/&gt;&lt;wx:font wx:val=&quot;Cambria Math&quot;/&gt;&lt;w:i/&gt;&lt;/w:rPr&gt;&lt;m:t&gt;âˆ‚C&lt;/m:t&gt;&lt;/m:r&gt;&lt;/m:num&gt;&lt;m:den&gt;&lt;m:r&gt;&lt;w:rPr&gt;&lt;w:rFonts w:ascii=&quot;Cambria Math&quot; w:h-ansi=&quot;Cambria Math&quot;/&gt;&lt;wx:font wx:val=&quot;Cambria Math&quot;/&gt;&lt;w:i/&gt;&lt;/w:rPr&gt;&lt;m:t&gt;âˆ‚x&lt;/m:t&gt;&lt;/m:r&gt;&lt;/m:den&gt;&lt;/m:f&gt;&lt;/m:e&gt;&lt;/m:d&gt;&lt;m:r&gt;&lt;w:rPr&gt;&lt;w:rFonts w:ascii=&quot;Cambria Math&quot; w:h-ansi=&quot;Cambria Math&quot;/&gt;&lt;wx:font wx:val=&quot;Cambria Math&quot;/&gt;&lt;w:i/&gt;&lt;/w:rPr&gt;&lt;m:t&gt;=-Î»C&lt;/m:t&gt;&lt;/m:r&gt;&lt;/m:oMath&gt;&lt;/m:oMathPara&gt;&lt;/w:p&gt;&lt;w:sectPr wsp:rsidR=&quot;00000000&quot;&gt;&lt;w:pgSz w:w=&quot;12240&quot; w:h=&quot;15840&quot;/&gt;&lt;w:pgMar w:top=&quot;1440&quot; w:right=&quot;1440&quot; w:bottom=&quot;1440&quot; w:left=&quot;1440&quot; w:header=&quot;720&quot; w:footer=&quot;720&quot; w:gutter=&quot;0&quot;/&gt;&lt;w:cols w:space=&quot;720&quot;/&gt;&lt;/w:sectPr&gt;&lt;/w:body&gt;&lt;/w:wordDocument&gt;">
             <v:imagedata r:id="rId4" o:title="" chromakey="white"/>
           </v:shape>
         </w:pict>
@@ -43,7 +158,7 @@
     <w:p>
       <w:r>
         <w:pict>
-          <v:shape id="_x0000_i1026" type="#_x0000_t75" style="width:105.75pt;height:36pt" equationxml="&lt;?xml version=&quot;1.0&quot; encoding=&quot;UTF-8&quot; standalone=&quot;yes&quot;?&gt;&#10;&#10;&lt;?mso-application progid=&quot;Word.Document&quot;?&gt;&#10;&#10;&lt;w:wordDocument xmlns:aml=&quot;http://schemas.microsoft.com/aml/2001/core&quot; xmlns:dt=&quot;uuid:C2F41010-65B3-11d1-A29F-00AA00C14882&quot; xmlns:ve=&quot;http://schemas.openxmlformats.org/markup-compatibility/2006&quot; xmlns:o=&quot;urn:schemas-microsoft-com:office:office&quot; xmlns:m=&quot;http://schemas.openxmlformats.org/officeDocument/2006/math&quot; xmlns:v=&quot;urn:schemas-microsoft-com:vml&quot; xmlns:w10=&quot;urn:schemas-microsoft-com:office:word&quot; xmlns:w=&quot;http://schemas.microsoft.com/office/word/2003/wordml&quot; xmlns:wx=&quot;http://schemas.microsoft.com/office/word/2003/auxHint&quot; xmlns:wsp=&quot;http://schemas.microsoft.com/office/word/2003/wordml/sp2&quot; xmlns:sl=&quot;http://schemas.microsoft.com/schemaLibrary/2003/core&quot; w:macrosPresent=&quot;no&quot; w:embeddedObjPresent=&quot;no&quot; w:ocxPresent=&quot;no&quot; xml:space=&quot;preserve&quot;&gt;&lt;w:ignoreSubtree w:val=&quot;http://schemas.microsoft.com/office/word/2003/wordml/sp2&quot;/&gt;&lt;o:DocumentProperties&gt;&lt;o:Version&gt;12&lt;/o:Version&gt;&lt;/o:DocumentProperties&gt;&lt;w:docPr&gt;&lt;w:view w:val=&quot;print&quot;/&gt;&lt;w:zoom w:percent=&quot;110&quot;/&gt;&lt;w:doNotEmbedSystemFonts/&gt;&lt;w:defaultTabStop w:val=&quot;720&quot;/&gt;&lt;w:punctuationKerning/&gt;&lt;w:characterSpacingControl w:val=&quot;DontCompress&quot;/&gt;&lt;w:optimizeForBrowser/&gt;&lt;w:relyOnVML/&gt;&lt;w:allowPNG/&gt;&lt;w:validateAgainstSchema/&gt;&lt;w:saveInvalidXML w:val=&quot;off&quot;/&gt;&lt;w:ignoreMixedContent w:val=&quot;off&quot;/&gt;&lt;w:alwaysShowPlaceholderText w:val=&quot;off&quot;/&gt;&lt;w:compat&gt;&lt;w:breakWrappedTables/&gt;&lt;w:snapToGridInCell/&gt;&lt;w:wrapTextWithPunct/&gt;&lt;w:useAsianBreakRules/&gt;&lt;w:dontGrowAutofit/&gt;&lt;/w:compat&gt;&lt;wsp:rsids&gt;&lt;wsp:rsidRoot wsp:val=&quot;008B3DA8&quot;/&gt;&lt;wsp:rsid wsp:val=&quot;00470BB6&quot;/&gt;&lt;wsp:rsid wsp:val=&quot;00576B17&quot;/&gt;&lt;wsp:rsid wsp:val=&quot;005D5419&quot;/&gt;&lt;wsp:rsid wsp:val=&quot;007B6669&quot;/&gt;&lt;wsp:rsid wsp:val=&quot;00873FC6&quot;/&gt;&lt;wsp:rsid wsp:val=&quot;008B3DA8&quot;/&gt;&lt;wsp:rsid wsp:val=&quot;00AB6F91&quot;/&gt;&lt;wsp:rsid wsp:val=&quot;00BE11FC&quot;/&gt;&lt;wsp:rsid wsp:val=&quot;00F56C4E&quot;/&gt;&lt;wsp:rsid wsp:val=&quot;00F756B7&quot;/&gt;&lt;wsp:rsid wsp:val=&quot;00FD728C&quot;/&gt;&lt;/wsp:rsids&gt;&lt;/w:docPr&gt;&lt;w:body&gt;&lt;w:p wsp:rsidR=&quot;00000000&quot; wsp:rsidRDefault=&quot;00BE11FC&quot;&gt;&lt;m:oMathPara&gt;&lt;m:oMath&gt;&lt;m:r&gt;&lt;w:rPr&gt;&lt;w:rFonts w:ascii=&quot;Cambria Math&quot; w:h-ansi=&quot;Cambria Math&quot;/&gt;&lt;wx:font wx:val=&quot;Cambria Math&quot;/&gt;&lt;w:i/&gt;&lt;/w:rPr&gt;&lt;m:t&gt;C&lt;/m:t&gt;&lt;/m:r&gt;&lt;m:d&gt;&lt;m:dPr&gt;&lt;m:ctrlPr&gt;&lt;w:rPr&gt;&lt;w:rFonts w:ascii=&quot;Cambria Math&quot; w:h-ansi=&quot;Cambria Math&quot;/&gt;&lt;wx:font wx:val=&quot;Cambria Math&quot;/&gt;&lt;w:i/&gt;&lt;/w:rPr&gt;&lt;/m:ctrlPr&gt;&lt;/m:dPr&gt;&lt;m:e&gt;&lt;m:r&gt;&lt;w:rPr&gt;&lt;w:rFonts w:ascii=&quot;Cambria Math&quot; w:h-ansi=&quot;Cambria Math&quot;/&gt;&lt;wx:font wx:val=&quot;Cambria Math&quot;/&gt;&lt;w:i/&gt;&lt;/w:rPr&gt;&lt;m:t&gt;x,t&lt;/m:t&gt;&lt;/m:r&gt;&lt;/m:e&gt;&lt;/m:d&gt;&lt;m:r&gt;&lt;w:rPr&gt;&lt;w:rFonts w:ascii=&quot;Cambria Math&quot; w:h-ansi=&quot;Cambria Math&quot;/&gt;&lt;wx:font wx:val=&quot;Cambria Math&quot;/&gt;&lt;w:i/&gt;&lt;/w:rPr&gt;&lt;m:t&gt;=&lt;/m:t&gt;&lt;/m:r&gt;&lt;m:f&gt;&lt;m:fPr&gt;&lt;m:ctrlPr&gt;&lt;w:rPr&gt;&lt;w:rFonts w:ascii=&quot;Cambria Math&quot; w:h-ansi=&quot;Cambria Math&quot;/&gt;&lt;wx:font wx:val=&quot;Cambria Math&quot;/&gt;&lt;w:i/&gt;&lt;/w:rPr&gt;&lt;/m:ctrlPr&gt;&lt;/m:fPr&gt;&lt;m:num&gt;&lt;m:sSup&gt;&lt;m:sSupPr&gt;&lt;m:ctrlPr&gt;&lt;w:rPr&gt;&lt;w:rFonts w:ascii=&quot;Cambria Math&quot; w:h-ansi=&quot;Cambria Math&quot;/&gt;&lt;wx:font wx:val=&quot;Cambria Math&quot;/&gt;&lt;w:i/&gt;&lt;/w:rPr&gt;&lt;/m:ctrlPr&gt;&lt;/m:sSupPr&gt;&lt;m:e&gt;&lt;m:r&gt;&lt;w:rPr&gt;&lt;w:rFonts w:ascii=&quot;Cambria Math&quot; w:h-ansi=&quot;Cambria Math&quot;/&gt;&lt;wx:font wx:val=&quot;Cambria Math&quot;/&gt;&lt;w:i/&gt;&lt;/w:rPr&gt;&lt;m:t&gt;e&lt;/m:t&gt;&lt;/m:r&gt;&lt;/m:e&gt;&lt;m:sup&gt;&lt;m:r&gt;&lt;w:rPr&gt;&lt;w:rFonts w:ascii=&quot;Cambria Math&quot; w:h-ansi=&quot;Cambria Math&quot;/&gt;&lt;wx:font wx:val=&quot;Cambria Math&quot;/&gt;&lt;w:i/&gt;&lt;/w:rPr&gt;&lt;m:t&gt;-Î»t-&lt;/m:t&gt;&lt;/m:r&gt;&lt;m:f&gt;&lt;m:fPr&gt;&lt;m:ctrlPr&gt;&lt;w:rPr&gt;&lt;w:rFonts w:ascii=&quot;Cambria Math&quot; w:h-ansi=&quot;Cambria Math&quot;/&gt;&lt;wx:font wx:val=&quot;Cambria Math&quot;/&gt;&lt;w:i/&gt;&lt;/w:rPr&gt;&lt;/m:ctrlPr&gt;&lt;/m:fPr&gt;&lt;m:num&gt;&lt;m:sSup&gt;&lt;m:sSupPr&gt;&lt;m:ctrlPr&gt;&lt;w:rPr&gt;&lt;w:rFonts w:ascii=&quot;Cambria Math&quot; w:h-ansi=&quot;Cambria Math&quot;/&gt;&lt;wx:font wx:val=&quot;Cambria Math&quot;/&gt;&lt;w:i/&gt;&lt;/w:rPr&gt;&lt;/m:ctrlPr&gt;&lt;/m:sSupPr&gt;&lt;m:e&gt;&lt;m:r&gt;&lt;w:rPr&gt;&lt;w:rFonts w:ascii=&quot;Cambria Math&quot; w:h-ansi=&quot;Cambria Math&quot;/&gt;&lt;wx:font wx:val=&quot;Cambria Math&quot;/&gt;&lt;w:i/&gt;&lt;/w:rPr&gt;&lt;m:t&gt;(x-ut)&lt;/m:t&gt;&lt;/m:r&gt;&lt;/m:e&gt;&lt;m:sup&gt;&lt;m:r&gt;&lt;w:rPr&gt;&lt;w:rFonts w:ascii=&quot;Cambria Math&quot; w:h-ansi=&quot;Cambria Math&quot;/&gt;&lt;wx:font wx:val=&quot;Cambria Math&quot;/&gt;&lt;w:i/&gt;&lt;/w:rPr&gt;&lt;m:t&gt;2&lt;/m:t&gt;&lt;/m:r&gt;&lt;/m:sup&gt;&lt;/m:sSup&gt;&lt;/m:num&gt;&lt;m:den&gt;&lt;m:r&gt;&lt;w:rPr&gt;&lt;w:rFonts w:ascii=&quot;Cambria Math&quot; w:h-ansi=&quot;Cambria Math&quot;/&gt;&lt;wx:font wx:val=&quot;Cambria Math&quot;/&gt;&lt;w:i/&gt;&lt;/w:rPr&gt;&lt;m:t&gt;4Dt&lt;/m:t&gt;&lt;/m:r&gt;&lt;/m:den&gt;&lt;/m:f&gt;&lt;/m:sup&gt;&lt;/m:sSup&gt;&lt;/m:num&gt;&lt;m:den&gt;&lt;m:rad&gt;&lt;m:radPr&gt;&lt;m:degHide m:val=&quot;on&quot;/&gt;&lt;m:ctrlPr&gt;&lt;w:rPr&gt;&lt;w:rFonts w:ascii=&quot;Cambria Math&quot; w:h-ansi=&quot;Cambria Math&quot;/&gt;&lt;wx:font wx:val=&quot;Cambria Math&quot;/&gt;&lt;w:i/&gt;&lt;/w:rPr&gt;&lt;/m:ctrlPr&gt;&lt;/m:radPr&gt;&lt;m:deg/&gt;&lt;m:e&gt;&lt;m:r&gt;&lt;w:rPr&gt;&lt;w:rFonts w:ascii=&quot;Cambria Math&quot; w:h-ansi=&quot;Cambria Math&quot;/&gt;&lt;wx:font wx:val=&quot;Cambria Math&quot;/&gt;&lt;w:i/&gt;&lt;/w:rPr&gt;&lt;m:t&gt;4Ï€Dt&lt;/m:t&gt;&lt;/m:r&gt;&lt;/m:e&gt;&lt;/m:rad&gt;&lt;/m:den&gt;&lt;/m:f&gt;&lt;m:r&gt;&lt;w:rPr&gt;&lt;w:rFonts w:ascii=&quot;Cambria Math&quot; w:h-ansi=&quot;Cambria Math&quot;/&gt;&lt;wx:font wx:val=&quot;Cambria Math&quot;/&gt;&lt;w:i/&gt;&lt;/w:rPr&gt;&lt;m:t&gt; &lt;/m:t&gt;&lt;/m:r&gt;&lt;/m:oMath&gt;&lt;/m:oMathPara&gt;&lt;/w:p&gt;&lt;w:sectPr wsp:rsidR=&quot;00000000&quot;&gt;&lt;w:pgSz w:w=&quot;12240&quot; w:h=&quot;15840&quot;/&gt;&lt;w:pgMar w:top=&quot;1440&quot; w:right=&quot;1440&quot; w:bottom=&quot;1440&quot; w:left=&quot;1440&quot; w:header=&quot;720&quot; w:footer=&quot;720&quot; w:gutter=&quot;0&quot;/&gt;&lt;w:cols w:space=&quot;720&quot;/&gt;&lt;/w:sectPr&gt;&lt;/w:body&gt;&lt;/w:wordDocument&gt;">
+          <v:shape id="_x0000_i1026" type="#_x0000_t75" style="width:105.95pt;height:36pt" equationxml="&lt;?xml version=&quot;1.0&quot; encoding=&quot;UTF-8&quot; standalone=&quot;yes&quot;?&gt;&#10;&#10;&lt;?mso-application progid=&quot;Word.Document&quot;?&gt;&#10;&#10;&lt;w:wordDocument xmlns:aml=&quot;http://schemas.microsoft.com/aml/2001/core&quot; xmlns:dt=&quot;uuid:C2F41010-65B3-11d1-A29F-00AA00C14882&quot; xmlns:ve=&quot;http://schemas.openxmlformats.org/markup-compatibility/2006&quot; xmlns:o=&quot;urn:schemas-microsoft-com:office:office&quot; xmlns:m=&quot;http://schemas.openxmlformats.org/officeDocument/2006/math&quot; xmlns:v=&quot;urn:schemas-microsoft-com:vml&quot; xmlns:w10=&quot;urn:schemas-microsoft-com:office:word&quot; xmlns:w=&quot;http://schemas.microsoft.com/office/word/2003/wordml&quot; xmlns:wx=&quot;http://schemas.microsoft.com/office/word/2003/auxHint&quot; xmlns:wsp=&quot;http://schemas.microsoft.com/office/word/2003/wordml/sp2&quot; xmlns:sl=&quot;http://schemas.microsoft.com/schemaLibrary/2003/core&quot; w:macrosPresent=&quot;no&quot; w:embeddedObjPresent=&quot;no&quot; w:ocxPresent=&quot;no&quot; xml:space=&quot;preserve&quot;&gt;&lt;w:ignoreSubtree w:val=&quot;http://schemas.microsoft.com/office/word/2003/wordml/sp2&quot;/&gt;&lt;o:DocumentProperties&gt;&lt;o:Version&gt;12&lt;/o:Version&gt;&lt;/o:DocumentProperties&gt;&lt;w:docPr&gt;&lt;w:view w:val=&quot;print&quot;/&gt;&lt;w:zoom w:percent=&quot;110&quot;/&gt;&lt;w:doNotEmbedSystemFonts/&gt;&lt;w:defaultTabStop w:val=&quot;720&quot;/&gt;&lt;w:punctuationKerning/&gt;&lt;w:characterSpacingControl w:val=&quot;DontCompress&quot;/&gt;&lt;w:optimizeForBrowser/&gt;&lt;w:relyOnVML/&gt;&lt;w:allowPNG/&gt;&lt;w:validateAgainstSchema/&gt;&lt;w:saveInvalidXML w:val=&quot;off&quot;/&gt;&lt;w:ignoreMixedContent w:val=&quot;off&quot;/&gt;&lt;w:alwaysShowPlaceholderText w:val=&quot;off&quot;/&gt;&lt;w:compat&gt;&lt;w:breakWrappedTables/&gt;&lt;w:snapToGridInCell/&gt;&lt;w:wrapTextWithPunct/&gt;&lt;w:useAsianBreakRules/&gt;&lt;w:dontGrowAutofit/&gt;&lt;/w:compat&gt;&lt;wsp:rsids&gt;&lt;wsp:rsidRoot wsp:val=&quot;008B3DA8&quot;/&gt;&lt;wsp:rsid wsp:val=&quot;00470BB6&quot;/&gt;&lt;wsp:rsid wsp:val=&quot;00576B17&quot;/&gt;&lt;wsp:rsid wsp:val=&quot;005D5419&quot;/&gt;&lt;wsp:rsid wsp:val=&quot;007B6669&quot;/&gt;&lt;wsp:rsid wsp:val=&quot;00873FC6&quot;/&gt;&lt;wsp:rsid wsp:val=&quot;008B3DA8&quot;/&gt;&lt;wsp:rsid wsp:val=&quot;00AB6F91&quot;/&gt;&lt;wsp:rsid wsp:val=&quot;00BE11FC&quot;/&gt;&lt;wsp:rsid wsp:val=&quot;00F56C4E&quot;/&gt;&lt;wsp:rsid wsp:val=&quot;00F756B7&quot;/&gt;&lt;wsp:rsid wsp:val=&quot;00FD728C&quot;/&gt;&lt;/wsp:rsids&gt;&lt;/w:docPr&gt;&lt;w:body&gt;&lt;w:p wsp:rsidR=&quot;00000000&quot; wsp:rsidRDefault=&quot;00BE11FC&quot;&gt;&lt;m:oMathPara&gt;&lt;m:oMath&gt;&lt;m:r&gt;&lt;w:rPr&gt;&lt;w:rFonts w:ascii=&quot;Cambria Math&quot; w:h-ansi=&quot;Cambria Math&quot;/&gt;&lt;wx:font wx:val=&quot;Cambria Math&quot;/&gt;&lt;w:i/&gt;&lt;/w:rPr&gt;&lt;m:t&gt;C&lt;/m:t&gt;&lt;/m:r&gt;&lt;m:d&gt;&lt;m:dPr&gt;&lt;m:ctrlPr&gt;&lt;w:rPr&gt;&lt;w:rFonts w:ascii=&quot;Cambria Math&quot; w:h-ansi=&quot;Cambria Math&quot;/&gt;&lt;wx:font wx:val=&quot;Cambria Math&quot;/&gt;&lt;w:i/&gt;&lt;/w:rPr&gt;&lt;/m:ctrlPr&gt;&lt;/m:dPr&gt;&lt;m:e&gt;&lt;m:r&gt;&lt;w:rPr&gt;&lt;w:rFonts w:ascii=&quot;Cambria Math&quot; w:h-ansi=&quot;Cambria Math&quot;/&gt;&lt;wx:font wx:val=&quot;Cambria Math&quot;/&gt;&lt;w:i/&gt;&lt;/w:rPr&gt;&lt;m:t&gt;x,t&lt;/m:t&gt;&lt;/m:r&gt;&lt;/m:e&gt;&lt;/m:d&gt;&lt;m:r&gt;&lt;w:rPr&gt;&lt;w:rFonts w:ascii=&quot;Cambria Math&quot; w:h-ansi=&quot;Cambria Math&quot;/&gt;&lt;wx:font wx:val=&quot;Cambria Math&quot;/&gt;&lt;w:i/&gt;&lt;/w:rPr&gt;&lt;m:t&gt;=&lt;/m:t&gt;&lt;/m:r&gt;&lt;m:f&gt;&lt;m:fPr&gt;&lt;m:ctrlPr&gt;&lt;w:rPr&gt;&lt;w:rFonts w:ascii=&quot;Cambria Math&quot; w:h-ansi=&quot;Cambria Math&quot;/&gt;&lt;wx:font wx:val=&quot;Cambria Math&quot;/&gt;&lt;w:i/&gt;&lt;/w:rPr&gt;&lt;/m:ctrlPr&gt;&lt;/m:fPr&gt;&lt;m:num&gt;&lt;m:sSup&gt;&lt;m:sSupPr&gt;&lt;m:ctrlPr&gt;&lt;w:rPr&gt;&lt;w:rFonts w:ascii=&quot;Cambria Math&quot; w:h-ansi=&quot;Cambria Math&quot;/&gt;&lt;wx:font wx:val=&quot;Cambria Math&quot;/&gt;&lt;w:i/&gt;&lt;/w:rPr&gt;&lt;/m:ctrlPr&gt;&lt;/m:sSupPr&gt;&lt;m:e&gt;&lt;m:r&gt;&lt;w:rPr&gt;&lt;w:rFonts w:ascii=&quot;Cambria Math&quot; w:h-ansi=&quot;Cambria Math&quot;/&gt;&lt;wx:font wx:val=&quot;Cambria Math&quot;/&gt;&lt;w:i/&gt;&lt;/w:rPr&gt;&lt;m:t&gt;e&lt;/m:t&gt;&lt;/m:r&gt;&lt;/m:e&gt;&lt;m:sup&gt;&lt;m:r&gt;&lt;w:rPr&gt;&lt;w:rFonts w:ascii=&quot;Cambria Math&quot; w:h-ansi=&quot;Cambria Math&quot;/&gt;&lt;wx:font wx:val=&quot;Cambria Math&quot;/&gt;&lt;w:i/&gt;&lt;/w:rPr&gt;&lt;m:t&gt;-Î»t-&lt;/m:t&gt;&lt;/m:r&gt;&lt;m:f&gt;&lt;m:fPr&gt;&lt;m:ctrlPr&gt;&lt;w:rPr&gt;&lt;w:rFonts w:ascii=&quot;Cambria Math&quot; w:h-ansi=&quot;Cambria Math&quot;/&gt;&lt;wx:font wx:val=&quot;Cambria Math&quot;/&gt;&lt;w:i/&gt;&lt;/w:rPr&gt;&lt;/m:ctrlPr&gt;&lt;/m:fPr&gt;&lt;m:num&gt;&lt;m:sSup&gt;&lt;m:sSupPr&gt;&lt;m:ctrlPr&gt;&lt;w:rPr&gt;&lt;w:rFonts w:ascii=&quot;Cambria Math&quot; w:h-ansi=&quot;Cambria Math&quot;/&gt;&lt;wx:font wx:val=&quot;Cambria Math&quot;/&gt;&lt;w:i/&gt;&lt;/w:rPr&gt;&lt;/m:ctrlPr&gt;&lt;/m:sSupPr&gt;&lt;m:e&gt;&lt;m:r&gt;&lt;w:rPr&gt;&lt;w:rFonts w:ascii=&quot;Cambria Math&quot; w:h-ansi=&quot;Cambria Math&quot;/&gt;&lt;wx:font wx:val=&quot;Cambria Math&quot;/&gt;&lt;w:i/&gt;&lt;/w:rPr&gt;&lt;m:t&gt;(x-ut)&lt;/m:t&gt;&lt;/m:r&gt;&lt;/m:e&gt;&lt;m:sup&gt;&lt;m:r&gt;&lt;w:rPr&gt;&lt;w:rFonts w:ascii=&quot;Cambria Math&quot; w:h-ansi=&quot;Cambria Math&quot;/&gt;&lt;wx:font wx:val=&quot;Cambria Math&quot;/&gt;&lt;w:i/&gt;&lt;/w:rPr&gt;&lt;m:t&gt;2&lt;/m:t&gt;&lt;/m:r&gt;&lt;/m:sup&gt;&lt;/m:sSup&gt;&lt;/m:num&gt;&lt;m:den&gt;&lt;m:r&gt;&lt;w:rPr&gt;&lt;w:rFonts w:ascii=&quot;Cambria Math&quot; w:h-ansi=&quot;Cambria Math&quot;/&gt;&lt;wx:font wx:val=&quot;Cambria Math&quot;/&gt;&lt;w:i/&gt;&lt;/w:rPr&gt;&lt;m:t&gt;4Dt&lt;/m:t&gt;&lt;/m:r&gt;&lt;/m:den&gt;&lt;/m:f&gt;&lt;/m:sup&gt;&lt;/m:sSup&gt;&lt;/m:num&gt;&lt;m:den&gt;&lt;m:rad&gt;&lt;m:radPr&gt;&lt;m:degHide m:val=&quot;on&quot;/&gt;&lt;m:ctrlPr&gt;&lt;w:rPr&gt;&lt;w:rFonts w:ascii=&quot;Cambria Math&quot; w:h-ansi=&quot;Cambria Math&quot;/&gt;&lt;wx:font wx:val=&quot;Cambria Math&quot;/&gt;&lt;w:i/&gt;&lt;/w:rPr&gt;&lt;/m:ctrlPr&gt;&lt;/m:radPr&gt;&lt;m:deg/&gt;&lt;m:e&gt;&lt;m:r&gt;&lt;w:rPr&gt;&lt;w:rFonts w:ascii=&quot;Cambria Math&quot; w:h-ansi=&quot;Cambria Math&quot;/&gt;&lt;wx:font wx:val=&quot;Cambria Math&quot;/&gt;&lt;w:i/&gt;&lt;/w:rPr&gt;&lt;m:t&gt;4Ï€Dt&lt;/m:t&gt;&lt;/m:r&gt;&lt;/m:e&gt;&lt;/m:rad&gt;&lt;/m:den&gt;&lt;/m:f&gt;&lt;m:r&gt;&lt;w:rPr&gt;&lt;w:rFonts w:ascii=&quot;Cambria Math&quot; w:h-ansi=&quot;Cambria Math&quot;/&gt;&lt;wx:font wx:val=&quot;Cambria Math&quot;/&gt;&lt;w:i/&gt;&lt;/w:rPr&gt;&lt;m:t&gt; &lt;/m:t&gt;&lt;/m:r&gt;&lt;/m:oMath&gt;&lt;/m:oMathPara&gt;&lt;/w:p&gt;&lt;w:sectPr wsp:rsidR=&quot;00000000&quot;&gt;&lt;w:pgSz w:w=&quot;12240&quot; w:h=&quot;15840&quot;/&gt;&lt;w:pgMar w:top=&quot;1440&quot; w:right=&quot;1440&quot; w:bottom=&quot;1440&quot; w:left=&quot;1440&quot; w:header=&quot;720&quot; w:footer=&quot;720&quot; w:gutter=&quot;0&quot;/&gt;&lt;w:cols w:space=&quot;720&quot;/&gt;&lt;/w:sectPr&gt;&lt;/w:body&gt;&lt;/w:wordDocument&gt;">
             <v:imagedata r:id="rId5" o:title="" chromakey="white"/>
           </v:shape>
         </w:pict>
@@ -60,10 +175,10 @@
       </w:pPr>
       <w:r>
         <w:object w:dxaOrig="1160" w:dyaOrig="660">
-          <v:shape id="_x0000_i1027" type="#_x0000_t75" style="width:57.75pt;height:33pt" o:ole="">
+          <v:shape id="_x0000_i1027" type="#_x0000_t75" style="width:57.75pt;height:33.3pt" o:ole="">
             <v:imagedata r:id="rId6" o:title=""/>
           </v:shape>
-          <o:OLEObject Type="Embed" ProgID="Equation.3" ShapeID="_x0000_i1027" DrawAspect="Content" ObjectID="_1338664566" r:id="rId7"/>
+          <o:OLEObject Type="Embed" ProgID="Equation.3" ShapeID="_x0000_i1027" DrawAspect="Content" ObjectID="_1341044700" r:id="rId7"/>
         </w:object>
       </w:r>
       <w:r>
@@ -97,8 +212,13 @@
         <w:spacing w:line="360" w:lineRule="auto"/>
         <w:jc w:val="both"/>
       </w:pPr>
-      <w:r>
-        <w:t xml:space="preserve">will be solved in the spatial interval </w:t>
+      <w:proofErr w:type="gramStart"/>
+      <w:r>
+        <w:t>will</w:t>
+      </w:r>
+      <w:proofErr w:type="gramEnd"/>
+      <w:r>
+        <w:t xml:space="preserve"> be solved in the spatial interval </w:t>
       </w:r>
       <w:r>
         <w:rPr>
@@ -138,10 +258,10 @@
       </w:pPr>
       <w:r>
         <w:object w:dxaOrig="3780" w:dyaOrig="840">
-          <v:shape id="_x0000_i1028" type="#_x0000_t75" style="width:186.75pt;height:42pt" o:ole="">
+          <v:shape id="_x0000_i1028" type="#_x0000_t75" style="width:186.8pt;height:42.1pt" o:ole="">
             <v:imagedata r:id="rId8" o:title=""/>
           </v:shape>
-          <o:OLEObject Type="Embed" ProgID="Equation.3" ShapeID="_x0000_i1028" DrawAspect="Content" ObjectID="_1338664567" r:id="rId9"/>
+          <o:OLEObject Type="Embed" ProgID="Equation.3" ShapeID="_x0000_i1028" DrawAspect="Content" ObjectID="_1341044701" r:id="rId9"/>
         </w:object>
       </w:r>
       <w:r>
@@ -163,8 +283,21 @@
         <w:spacing w:line="360" w:lineRule="auto"/>
         <w:jc w:val="both"/>
       </w:pPr>
-      <w:r>
-        <w:t xml:space="preserve">and a Dirichlet boundary condition of </w:t>
+      <w:proofErr w:type="gramStart"/>
+      <w:r>
+        <w:t>and</w:t>
+      </w:r>
+      <w:proofErr w:type="gramEnd"/>
+      <w:r>
+        <w:t xml:space="preserve"> a </w:t>
+      </w:r>
+      <w:proofErr w:type="spellStart"/>
+      <w:r>
+        <w:t>Dirichlet</w:t>
+      </w:r>
+      <w:proofErr w:type="spellEnd"/>
+      <w:r>
+        <w:t xml:space="preserve"> boundary condition of </w:t>
       </w:r>
       <w:r>
         <w:rPr>
@@ -202,6 +335,7 @@
       <w:r>
         <w:t xml:space="preserve"> spans between </w:t>
       </w:r>
+      <w:proofErr w:type="gramStart"/>
       <w:r>
         <w:rPr>
           <w:i/>
@@ -209,7 +343,11 @@
         <w:t>3</w:t>
       </w:r>
       <w:r>
-        <w:t xml:space="preserve">  to </w:t>
+        <w:t xml:space="preserve">  to</w:t>
+      </w:r>
+      <w:proofErr w:type="gramEnd"/>
+      <w:r>
+        <w:t xml:space="preserve"> </w:t>
       </w:r>
       <w:r>
         <w:rPr>
@@ -239,7 +377,15 @@
         <w:t xml:space="preserve"> (number of volumes)</w:t>
       </w:r>
       <w:r>
-        <w:t xml:space="preserve">, inclusive, using a dispersivity of </w:t>
+        <w:t xml:space="preserve">, inclusive, using a </w:t>
+      </w:r>
+      <w:proofErr w:type="spellStart"/>
+      <w:r>
+        <w:t>dispersivity</w:t>
+      </w:r>
+      <w:proofErr w:type="spellEnd"/>
+      <w:r>
+        <w:t xml:space="preserve"> of </w:t>
       </w:r>
       <w:r>
         <w:rPr>
@@ -278,10 +424,10 @@
     <w:p>
       <w:r>
         <w:object w:dxaOrig="3600" w:dyaOrig="840">
-          <v:shape id="_x0000_i1029" type="#_x0000_t75" style="width:180pt;height:42pt" o:ole="">
+          <v:shape id="_x0000_i1029" type="#_x0000_t75" style="width:180pt;height:42.1pt" o:ole="">
             <v:imagedata r:id="rId10" o:title=""/>
           </v:shape>
-          <o:OLEObject Type="Embed" ProgID="Equation.3" ShapeID="_x0000_i1029" DrawAspect="Content" ObjectID="_1338664568" r:id="rId11"/>
+          <o:OLEObject Type="Embed" ProgID="Equation.3" ShapeID="_x0000_i1029" DrawAspect="Content" ObjectID="_1341044702" r:id="rId11"/>
         </w:object>
       </w:r>
     </w:p>
@@ -302,8 +448,6 @@
     <w:rPrDefault>
       <w:rPr>
         <w:rFonts w:ascii="Calibri" w:eastAsia="Calibri" w:hAnsi="Calibri" w:cs="Times New Roman"/>
-        <w:sz w:val="22"/>
-        <w:szCs w:val="22"/>
         <w:lang w:val="en-US" w:eastAsia="en-US" w:bidi="ar-SA"/>
       </w:rPr>
     </w:rPrDefault>
@@ -311,9 +455,9 @@
   </w:docDefaults>
   <w:latentStyles w:defLockedState="0" w:defUIPriority="99" w:defSemiHidden="1" w:defUnhideWhenUsed="1" w:defQFormat="0" w:count="267">
     <w:lsdException w:name="Normal" w:locked="1" w:semiHidden="0" w:uiPriority="0" w:unhideWhenUsed="0" w:qFormat="1"/>
-    <w:lsdException w:name="heading 1" w:locked="1" w:semiHidden="0" w:uiPriority="0" w:unhideWhenUsed="0" w:qFormat="1"/>
+    <w:lsdException w:name="heading 1" w:locked="1" w:semiHidden="0" w:uiPriority="9" w:unhideWhenUsed="0" w:qFormat="1"/>
     <w:lsdException w:name="heading 2" w:locked="1" w:uiPriority="0" w:qFormat="1"/>
-    <w:lsdException w:name="heading 3" w:locked="1" w:uiPriority="0" w:qFormat="1"/>
+    <w:lsdException w:name="heading 3" w:locked="1" w:uiPriority="9" w:qFormat="1"/>
     <w:lsdException w:name="heading 4" w:locked="1" w:uiPriority="0" w:qFormat="1"/>
     <w:lsdException w:name="heading 5" w:locked="1" w:uiPriority="0" w:qFormat="1"/>
     <w:lsdException w:name="heading 6" w:locked="1" w:uiPriority="0" w:qFormat="1"/>
@@ -455,11 +599,57 @@
     <w:pPr>
       <w:spacing w:after="200" w:line="276" w:lineRule="auto"/>
     </w:pPr>
+    <w:rPr>
+      <w:sz w:val="22"/>
+      <w:szCs w:val="22"/>
+    </w:rPr>
+  </w:style>
+  <w:style w:type="paragraph" w:styleId="Heading1">
+    <w:name w:val="heading 1"/>
+    <w:basedOn w:val="Normal"/>
+    <w:link w:val="Heading1Char"/>
+    <w:uiPriority w:val="9"/>
+    <w:qFormat/>
+    <w:locked/>
+    <w:rsid w:val="00241B64"/>
+    <w:pPr>
+      <w:spacing w:before="100" w:beforeAutospacing="1" w:after="100" w:afterAutospacing="1" w:line="240" w:lineRule="auto"/>
+      <w:outlineLvl w:val="0"/>
+    </w:pPr>
+    <w:rPr>
+      <w:rFonts w:ascii="Times New Roman" w:eastAsia="Times New Roman" w:hAnsi="Times New Roman"/>
+      <w:b/>
+      <w:bCs/>
+      <w:kern w:val="36"/>
+      <w:sz w:val="48"/>
+      <w:szCs w:val="48"/>
+    </w:rPr>
+  </w:style>
+  <w:style w:type="paragraph" w:styleId="Heading3">
+    <w:name w:val="heading 3"/>
+    <w:basedOn w:val="Normal"/>
+    <w:link w:val="Heading3Char"/>
+    <w:uiPriority w:val="9"/>
+    <w:qFormat/>
+    <w:locked/>
+    <w:rsid w:val="00241B64"/>
+    <w:pPr>
+      <w:spacing w:before="100" w:beforeAutospacing="1" w:after="100" w:afterAutospacing="1" w:line="240" w:lineRule="auto"/>
+      <w:outlineLvl w:val="2"/>
+    </w:pPr>
+    <w:rPr>
+      <w:rFonts w:ascii="Times New Roman" w:eastAsia="Times New Roman" w:hAnsi="Times New Roman"/>
+      <w:b/>
+      <w:bCs/>
+      <w:sz w:val="27"/>
+      <w:szCs w:val="27"/>
+    </w:rPr>
   </w:style>
   <w:style w:type="character" w:default="1" w:styleId="DefaultParagraphFont">
     <w:name w:val="Default Paragraph Font"/>
-    <w:uiPriority w:val="99"/>
+    <w:uiPriority w:val="1"/>
     <w:semiHidden/>
+    <w:unhideWhenUsed/>
   </w:style>
   <w:style w:type="table" w:default="1" w:styleId="TableNormal">
     <w:name w:val="Normal Table"/>
@@ -522,6 +712,35 @@
       <w:rFonts w:ascii="Tahoma" w:hAnsi="Tahoma" w:cs="Tahoma"/>
       <w:sz w:val="16"/>
       <w:szCs w:val="16"/>
+    </w:rPr>
+  </w:style>
+  <w:style w:type="character" w:customStyle="1" w:styleId="Heading1Char">
+    <w:name w:val="Heading 1 Char"/>
+    <w:basedOn w:val="DefaultParagraphFont"/>
+    <w:link w:val="Heading1"/>
+    <w:uiPriority w:val="9"/>
+    <w:rsid w:val="00241B64"/>
+    <w:rPr>
+      <w:rFonts w:ascii="Times New Roman" w:eastAsia="Times New Roman" w:hAnsi="Times New Roman"/>
+      <w:b/>
+      <w:bCs/>
+      <w:kern w:val="36"/>
+      <w:sz w:val="48"/>
+      <w:szCs w:val="48"/>
+    </w:rPr>
+  </w:style>
+  <w:style w:type="character" w:customStyle="1" w:styleId="Heading3Char">
+    <w:name w:val="Heading 3 Char"/>
+    <w:basedOn w:val="DefaultParagraphFont"/>
+    <w:link w:val="Heading3"/>
+    <w:uiPriority w:val="9"/>
+    <w:rsid w:val="00241B64"/>
+    <w:rPr>
+      <w:rFonts w:ascii="Times New Roman" w:eastAsia="Times New Roman" w:hAnsi="Times New Roman"/>
+      <w:b/>
+      <w:bCs/>
+      <w:sz w:val="27"/>
+      <w:szCs w:val="27"/>
     </w:rPr>
   </w:style>
 </w:styles>

</xml_diff>

<commit_message>
initial condition of adr_neumann set
</commit_message>
<xml_diff>
--- a/stm/documents/sed_transport_processes/ADR_analytical solution.docx
+++ b/stm/documents/sed_transport_processes/ADR_analytical solution.docx
@@ -178,7 +178,7 @@
           <v:shape id="_x0000_i1027" type="#_x0000_t75" style="width:57.75pt;height:33.3pt" o:ole="">
             <v:imagedata r:id="rId6" o:title=""/>
           </v:shape>
-          <o:OLEObject Type="Embed" ProgID="Equation.3" ShapeID="_x0000_i1027" DrawAspect="Content" ObjectID="_1341906623" r:id="rId7"/>
+          <o:OLEObject Type="Embed" ProgID="Equation.3" ShapeID="_x0000_i1027" DrawAspect="Content" ObjectID="_1342525900" r:id="rId7"/>
         </w:object>
       </w:r>
       <w:r>
@@ -194,15 +194,6 @@
       <w:r>
         <w:t>)</w:t>
       </w:r>
-    </w:p>
-    <w:p>
-      <w:pPr>
-        <w:tabs>
-          <w:tab w:val="right" w:pos="8640"/>
-        </w:tabs>
-        <w:spacing w:line="360" w:lineRule="auto"/>
-        <w:jc w:val="both"/>
-      </w:pPr>
     </w:p>
     <w:p>
       <w:pPr>
@@ -264,7 +255,7 @@
           <v:shape id="_x0000_i1028" type="#_x0000_t75" style="width:179.3pt;height:42.1pt" o:ole="">
             <v:imagedata r:id="rId8" o:title=""/>
           </v:shape>
-          <o:OLEObject Type="Embed" ProgID="Equation.3" ShapeID="_x0000_i1028" DrawAspect="Content" ObjectID="_1341906624" r:id="rId9"/>
+          <o:OLEObject Type="Embed" ProgID="Equation.3" ShapeID="_x0000_i1028" DrawAspect="Content" ObjectID="_1342525901" r:id="rId9"/>
         </w:object>
       </w:r>
       <w:r>
@@ -438,7 +429,7 @@
           <v:shape id="_x0000_i1029" type="#_x0000_t75" style="width:174.55pt;height:42.1pt" o:ole="">
             <v:imagedata r:id="rId10" o:title=""/>
           </v:shape>
-          <o:OLEObject Type="Embed" ProgID="Equation.3" ShapeID="_x0000_i1029" DrawAspect="Content" ObjectID="_1341906625" r:id="rId11"/>
+          <o:OLEObject Type="Embed" ProgID="Equation.3" ShapeID="_x0000_i1029" DrawAspect="Content" ObjectID="_1342525902" r:id="rId11"/>
         </w:object>
       </w:r>
     </w:p>
@@ -491,7 +482,7 @@
           <v:shape id="_x0000_i1030" type="#_x0000_t75" style="width:220.1pt;height:33.95pt" o:ole="">
             <v:imagedata r:id="rId12" o:title=""/>
           </v:shape>
-          <o:OLEObject Type="Embed" ProgID="Equation.3" ShapeID="_x0000_i1030" DrawAspect="Content" ObjectID="_1341906626" r:id="rId13"/>
+          <o:OLEObject Type="Embed" ProgID="Equation.3" ShapeID="_x0000_i1030" DrawAspect="Content" ObjectID="_1342525903" r:id="rId13"/>
         </w:object>
       </w:r>
     </w:p>
@@ -505,11 +496,11 @@
         <w:rPr>
           <w:position w:val="-52"/>
         </w:rPr>
-        <w:object w:dxaOrig="5360" w:dyaOrig="1160">
-          <v:shape id="_x0000_i1031" type="#_x0000_t75" style="width:267.6pt;height:57.75pt" o:ole="">
+        <w:object w:dxaOrig="5539" w:dyaOrig="1160">
+          <v:shape id="_x0000_i1032" type="#_x0000_t75" style="width:276.45pt;height:57.75pt" o:ole="">
             <v:imagedata r:id="rId14" o:title=""/>
           </v:shape>
-          <o:OLEObject Type="Embed" ProgID="Equation.3" ShapeID="_x0000_i1031" DrawAspect="Content" ObjectID="_1341906627" r:id="rId15"/>
+          <o:OLEObject Type="Embed" ProgID="Equation.3" ShapeID="_x0000_i1032" DrawAspect="Content" ObjectID="_1342525904" r:id="rId15"/>
         </w:object>
       </w:r>
     </w:p>
@@ -524,10 +515,10 @@
           <w:position w:val="-60"/>
         </w:rPr>
         <w:object w:dxaOrig="8199" w:dyaOrig="1320">
-          <v:shape id="_x0000_i1032" type="#_x0000_t75" style="width:409.6pt;height:65.9pt" o:ole="">
+          <v:shape id="_x0000_i1031" type="#_x0000_t75" style="width:409.6pt;height:65.9pt" o:ole="">
             <v:imagedata r:id="rId16" o:title=""/>
           </v:shape>
-          <o:OLEObject Type="Embed" ProgID="Equation.3" ShapeID="_x0000_i1032" DrawAspect="Content" ObjectID="_1341906628" r:id="rId17"/>
+          <o:OLEObject Type="Embed" ProgID="Equation.3" ShapeID="_x0000_i1031" DrawAspect="Content" ObjectID="_1342525905" r:id="rId17"/>
         </w:object>
       </w:r>
     </w:p>

</xml_diff>

<commit_message>
derivative of Gaussian function added to example initial condition
</commit_message>
<xml_diff>
--- a/stm/documents/sed_transport_processes/ADR_analytical solution.docx
+++ b/stm/documents/sed_transport_processes/ADR_analytical solution.docx
@@ -118,6 +118,12 @@
     <w:p/>
     <w:p/>
     <w:p>
+      <w:pPr>
+        <w:numPr>
+          <w:ilvl w:val="0"/>
+          <w:numId w:val="1"/>
+        </w:numPr>
+      </w:pPr>
       <w:r>
         <w:t>The Advection Diffusion Reaction equation:</w:t>
       </w:r>
@@ -145,26 +151,66 @@
             <o:lock v:ext="edit" aspectratio="t"/>
           </v:shapetype>
           <v:shape id="_x0000_i1025" type="#_x0000_t75" style="width:151.45pt;height:26.5pt" equationxml="&lt;?xml version=&quot;1.0&quot; encoding=&quot;UTF-8&quot; standalone=&quot;yes&quot;?&gt;&#10;&#10;&#10;&#10;&lt;?mso-application progid=&quot;Word.Document&quot;?&gt;&#10;&#10;&#10;&#10;&lt;w:wordDocument xmlns:aml=&quot;http://schemas.microsoft.com/aml/2001/core&quot; xmlns:dt=&quot;uuid:C2F41010-65B3-11d1-A29F-00AA00C14882&quot; xmlns:ve=&quot;http://schemas.openxmlformats.org/markup-compatibility/2006&quot; xmlns:o=&quot;urn:schemas-microsoft-com:office:office&quot; xmlns:m=&quot;http://schemas.openxmlformats.org/officeDocument/2006/math&quot; xmlns:v=&quot;urn:schemas-microsoft-com:vml&quot; xmlns:w10=&quot;urn:schemas-microsoft-com:office:word&quot; xmlns:w=&quot;http://schemas.microsoft.com/office/word/2003/wordml&quot; xmlns:wx=&quot;http://schemas.microsoft.com/office/word/2003/auxHint&quot; xmlns:wsp=&quot;http://schemas.microsoft.com/office/word/2003/wordml/sp2&quot; xmlns:sl=&quot;http://schemas.microsoft.com/schemaLibrary/2003/core&quot; w:macrosPresent=&quot;no&quot; w:embeddedObjPresent=&quot;no&quot; w:ocxPresent=&quot;no&quot; xml:space=&quot;preserve&quot;&gt;&lt;w:ignoreSubtree w:val=&quot;http://schemas.microsoft.com/office/word/2003/wordml/sp2&quot;/&gt;&lt;o:DocumentProperties&gt;&lt;o:Version&gt;12&lt;/o:Version&gt;&lt;/o:DocumentProperties&gt;&lt;w:docPr&gt;&lt;w:view w:val=&quot;print&quot;/&gt;&lt;w:zoom w:percent=&quot;110&quot;/&gt;&lt;w:doNotEmbedSystemFonts/&gt;&lt;w:defaultTabStop w:val=&quot;720&quot;/&gt;&lt;w:punctuationKerning/&gt;&lt;w:characterSpacingControl w:val=&quot;DontCompress&quot;/&gt;&lt;w:optimizeForBrowser/&gt;&lt;w:relyOnVML/&gt;&lt;w:allowPNG/&gt;&lt;w:validateAgainstSchema/&gt;&lt;w:saveInvalidXML w:val=&quot;off&quot;/&gt;&lt;w:ignoreMixedContent w:val=&quot;off&quot;/&gt;&lt;w:alwaysShowPlaceholderText w:val=&quot;off&quot;/&gt;&lt;w:compat&gt;&lt;w:breakWrappedTables/&gt;&lt;w:snapToGridInCell/&gt;&lt;w:wrapTextWithPunct/&gt;&lt;w:useAsianBreakRules/&gt;&lt;w:dontGrowAutofit/&gt;&lt;/w:compat&gt;&lt;wsp:rsids&gt;&lt;wsp:rsidRoot wsp:val=&quot;008B3DA8&quot;/&gt;&lt;wsp:rsid wsp:val=&quot;003F32C5&quot;/&gt;&lt;wsp:rsid wsp:val=&quot;00470BB6&quot;/&gt;&lt;wsp:rsid wsp:val=&quot;00576B17&quot;/&gt;&lt;wsp:rsid wsp:val=&quot;005D5419&quot;/&gt;&lt;wsp:rsid wsp:val=&quot;007B6669&quot;/&gt;&lt;wsp:rsid wsp:val=&quot;008B3DA8&quot;/&gt;&lt;wsp:rsid wsp:val=&quot;00AB6F91&quot;/&gt;&lt;wsp:rsid wsp:val=&quot;00F56C4E&quot;/&gt;&lt;wsp:rsid wsp:val=&quot;00F756B7&quot;/&gt;&lt;wsp:rsid wsp:val=&quot;00FD728C&quot;/&gt;&lt;/wsp:rsids&gt;&lt;/w:docPr&gt;&lt;w:body&gt;&lt;w:p wsp:rsidR=&quot;00000000&quot; wsp:rsidRDefault=&quot;003F32C5&quot;&gt;&lt;m:oMathPara&gt;&lt;m:oMath&gt;&lt;m:f&gt;&lt;m:fPr&gt;&lt;m:ctrlPr&gt;&lt;w:rPr&gt;&lt;w:rFonts w:ascii=&quot;Cambria Math&quot; w:h-ansi=&quot;Cambria Math&quot;/&gt;&lt;wx:font wx:val=&quot;Cambria Math&quot;/&gt;&lt;w:i/&gt;&lt;/w:rPr&gt;&lt;/m:ctrlPr&gt;&lt;/m:fPr&gt;&lt;m:num&gt;&lt;m:r&gt;&lt;w:rPr&gt;&lt;w:rFonts w:ascii=&quot;Cambria Math&quot; w:h-ansi=&quot;Cambria Math&quot;/&gt;&lt;wx:font wx:val=&quot;Cambria Math&quot;/&gt;&lt;w:i/&gt;&lt;/w:rPr&gt;&lt;m:t&gt;âˆ‚C&lt;/m:t&gt;&lt;/m:r&gt;&lt;/m:num&gt;&lt;m:den&gt;&lt;m:r&gt;&lt;w:rPr&gt;&lt;w:rFonts w:ascii=&quot;Cambria Math&quot; w:h-ansi=&quot;Cambria Math&quot;/&gt;&lt;wx:font wx:val=&quot;Cambria Math&quot;/&gt;&lt;w:i/&gt;&lt;/w:rPr&gt;&lt;m:t&gt;âˆ‚t&lt;/m:t&gt;&lt;/m:r&gt;&lt;/m:den&gt;&lt;/m:f&gt;&lt;m:r&gt;&lt;w:rPr&gt;&lt;w:rFonts w:ascii=&quot;Cambria Math&quot; w:h-ansi=&quot;Cambria Math&quot;/&gt;&lt;wx:font wx:val=&quot;Cambria Math&quot;/&gt;&lt;w:i/&gt;&lt;/w:rPr&gt;&lt;m:t&gt;+&lt;/m:t&gt;&lt;/m:r&gt;&lt;m:f&gt;&lt;m:fPr&gt;&lt;m:ctrlPr&gt;&lt;w:rPr&gt;&lt;w:rFonts w:ascii=&quot;Cambria Math&quot; w:h-ansi=&quot;Cambria Math&quot;/&gt;&lt;wx:font wx:val=&quot;Cambria Math&quot;/&gt;&lt;w:i/&gt;&lt;/w:rPr&gt;&lt;/m:ctrlPr&gt;&lt;/m:fPr&gt;&lt;m:num&gt;&lt;m:r&gt;&lt;w:rPr&gt;&lt;w:rFonts w:ascii=&quot;Cambria Math&quot; w:h-ansi=&quot;Cambria Math&quot;/&gt;&lt;wx:font wx:val=&quot;Cambria Math&quot;/&gt;&lt;w:i/&gt;&lt;/w:rPr&gt;&lt;m:t&gt;âˆ‚(UC)&lt;/m:t&gt;&lt;/m:r&gt;&lt;/m:num&gt;&lt;m:den&gt;&lt;m:r&gt;&lt;w:rPr&gt;&lt;w:rFonts w:ascii=&quot;Cambria Math&quot; w:h-ansi=&quot;Cambria Math&quot;/&gt;&lt;wx:font wx:val=&quot;Cambria Math&quot;/&gt;&lt;w:i/&gt;&lt;/w:rPr&gt;&lt;m:t&gt;âˆ‚x&lt;/m:t&gt;&lt;/m:r&gt;&lt;/m:den&gt;&lt;/m:f&gt;&lt;m:r&gt;&lt;w:rPr&gt;&lt;w:rFonts w:ascii=&quot;Cambria Math&quot; w:h-ansi=&quot;Cambria Math&quot;/&gt;&lt;wx:font wx:val=&quot;Cambria Math&quot;/&gt;&lt;w:i/&gt;&lt;/w:rPr&gt;&lt;m:t&gt;-&lt;/m:t&gt;&lt;/m:r&gt;&lt;m:f&gt;&lt;m:fPr&gt;&lt;m:ctrlPr&gt;&lt;w:rPr&gt;&lt;w:rFonts w:ascii=&quot;Cambria Math&quot; w:h-ansi=&quot;Cambria Math&quot;/&gt;&lt;wx:font wx:val=&quot;Cambria Math&quot;/&gt;&lt;w:i/&gt;&lt;/w:rPr&gt;&lt;/m:ctrlPr&gt;&lt;/m:fPr&gt;&lt;m:num&gt;&lt;m:r&gt;&lt;w:rPr&gt;&lt;w:rFonts w:ascii=&quot;Cambria Math&quot; w:h-ansi=&quot;Cambria Math&quot;/&gt;&lt;wx:font wx:val=&quot;Cambria Math&quot;/&gt;&lt;w:i/&gt;&lt;/w:rPr&gt;&lt;m:t&gt;âˆ‚&lt;/m:t&gt;&lt;/m:r&gt;&lt;/m:num&gt;&lt;m:den&gt;&lt;m:r&gt;&lt;w:rPr&gt;&lt;w:rFonts w:ascii=&quot;Cambria Math&quot; w:h-ansi=&quot;Cambria Math&quot;/&gt;&lt;wx:font wx:val=&quot;Cambria Math&quot;/&gt;&lt;w:i/&gt;&lt;/w:rPr&gt;&lt;m:t&gt;âˆ‚x&lt;/m:t&gt;&lt;/m:r&gt;&lt;/m:den&gt;&lt;/m:f&gt;&lt;m:d&gt;&lt;m:dPr&gt;&lt;m:ctrlPr&gt;&lt;w:rPr&gt;&lt;w:rFonts w:ascii=&quot;Cambria Math&quot; w:h-ansi=&quot;Cambria Math&quot;/&gt;&lt;wx:font wx:val=&quot;Cambria Math&quot;/&gt;&lt;w:i/&gt;&lt;/w:rPr&gt;&lt;/m:ctrlPr&gt;&lt;/m:dPr&gt;&lt;m:e&gt;&lt;m:r&gt;&lt;w:rPr&gt;&lt;w:rFonts w:ascii=&quot;Cambria Math&quot; w:h-ansi=&quot;Cambria Math&quot;/&gt;&lt;wx:font wx:val=&quot;Cambria Math&quot;/&gt;&lt;w:i/&gt;&lt;/w:rPr&gt;&lt;m:t&gt;D&lt;/m:t&gt;&lt;/m:r&gt;&lt;m:f&gt;&lt;m:fPr&gt;&lt;m:ctrlPr&gt;&lt;w:rPr&gt;&lt;w:rFonts w:ascii=&quot;Cambria Math&quot; w:h-ansi=&quot;Cambria Math&quot;/&gt;&lt;wx:font wx:val=&quot;Cambria Math&quot;/&gt;&lt;w:i/&gt;&lt;/w:rPr&gt;&lt;/m:ctrlPr&gt;&lt;/m:fPr&gt;&lt;m:num&gt;&lt;m:r&gt;&lt;w:rPr&gt;&lt;w:rFonts w:ascii=&quot;Cambria Math&quot; w:h-ansi=&quot;Cambria Math&quot;/&gt;&lt;wx:font wx:val=&quot;Cambria Math&quot;/&gt;&lt;w:i/&gt;&lt;/w:rPr&gt;&lt;m:t&gt;âˆ‚C&lt;/m:t&gt;&lt;/m:r&gt;&lt;/m:num&gt;&lt;m:den&gt;&lt;m:r&gt;&lt;w:rPr&gt;&lt;w:rFonts w:ascii=&quot;Cambria Math&quot; w:h-ansi=&quot;Cambria Math&quot;/&gt;&lt;wx:font wx:val=&quot;Cambria Math&quot;/&gt;&lt;w:i/&gt;&lt;/w:rPr&gt;&lt;m:t&gt;âˆ‚x&lt;/m:t&gt;&lt;/m:r&gt;&lt;/m:den&gt;&lt;/m:f&gt;&lt;/m:e&gt;&lt;/m:d&gt;&lt;m:r&gt;&lt;w:rPr&gt;&lt;w:rFonts w:ascii=&quot;Cambria Math&quot; w:h-ansi=&quot;Cambria Math&quot;/&gt;&lt;wx:font wx:val=&quot;Cambria Math&quot;/&gt;&lt;w:i/&gt;&lt;/w:rPr&gt;&lt;m:t&gt;=-Î»C&lt;/m:t&gt;&lt;/m:r&gt;&lt;/m:oMath&gt;&lt;/m:oMathPara&gt;&lt;/w:p&gt;&lt;w:sectPr wsp:rsidR=&quot;00000000&quot;&gt;&lt;w:pgSz w:w=&quot;12240&quot; w:h=&quot;15840&quot;/&gt;&lt;w:pgMar w:top=&quot;1440&quot; w:right=&quot;1440&quot; w:bottom=&quot;1440&quot; w:left=&quot;1440&quot; w:header=&quot;720&quot; w:footer=&quot;720&quot; w:gutter=&quot;0&quot;/&gt;&lt;w:cols w:space=&quot;720&quot;/&gt;&lt;/w:sectPr&gt;&lt;/w:body&gt;&lt;/w:wordDocument&gt;">
-            <v:imagedata r:id="rId4" o:title="" chromakey="white"/>
-          </v:shape>
-        </w:pict>
-      </w:r>
-    </w:p>
-    <w:p>
-      <w:r>
-        <w:t>Has an analytical solution of:</w:t>
-      </w:r>
-    </w:p>
-    <w:p>
-      <w:r>
-        <w:pict>
-          <v:shape id="_x0000_i1026" type="#_x0000_t75" style="width:105.95pt;height:36pt" equationxml="&lt;?xml version=&quot;1.0&quot; encoding=&quot;UTF-8&quot; standalone=&quot;yes&quot;?&gt;&#10;&#10;&#10;&#10;&lt;?mso-application progid=&quot;Word.Document&quot;?&gt;&#10;&#10;&#10;&#10;&lt;w:wordDocument xmlns:aml=&quot;http://schemas.microsoft.com/aml/2001/core&quot; xmlns:dt=&quot;uuid:C2F41010-65B3-11d1-A29F-00AA00C14882&quot; xmlns:ve=&quot;http://schemas.openxmlformats.org/markup-compatibility/2006&quot; xmlns:o=&quot;urn:schemas-microsoft-com:office:office&quot; xmlns:m=&quot;http://schemas.openxmlformats.org/officeDocument/2006/math&quot; xmlns:v=&quot;urn:schemas-microsoft-com:vml&quot; xmlns:w10=&quot;urn:schemas-microsoft-com:office:word&quot; xmlns:w=&quot;http://schemas.microsoft.com/office/word/2003/wordml&quot; xmlns:wx=&quot;http://schemas.microsoft.com/office/word/2003/auxHint&quot; xmlns:wsp=&quot;http://schemas.microsoft.com/office/word/2003/wordml/sp2&quot; xmlns:sl=&quot;http://schemas.microsoft.com/schemaLibrary/2003/core&quot; w:macrosPresent=&quot;no&quot; w:embeddedObjPresent=&quot;no&quot; w:ocxPresent=&quot;no&quot; xml:space=&quot;preserve&quot;&gt;&lt;w:ignoreSubtree w:val=&quot;http://schemas.microsoft.com/office/word/2003/wordml/sp2&quot;/&gt;&lt;o:DocumentProperties&gt;&lt;o:Version&gt;12&lt;/o:Version&gt;&lt;/o:DocumentProperties&gt;&lt;w:docPr&gt;&lt;w:view w:val=&quot;print&quot;/&gt;&lt;w:zoom w:percent=&quot;110&quot;/&gt;&lt;w:doNotEmbedSystemFonts/&gt;&lt;w:defaultTabStop w:val=&quot;720&quot;/&gt;&lt;w:punctuationKerning/&gt;&lt;w:characterSpacingControl w:val=&quot;DontCompress&quot;/&gt;&lt;w:optimizeForBrowser/&gt;&lt;w:relyOnVML/&gt;&lt;w:allowPNG/&gt;&lt;w:validateAgainstSchema/&gt;&lt;w:saveInvalidXML w:val=&quot;off&quot;/&gt;&lt;w:ignoreMixedContent w:val=&quot;off&quot;/&gt;&lt;w:alwaysShowPlaceholderText w:val=&quot;off&quot;/&gt;&lt;w:compat&gt;&lt;w:breakWrappedTables/&gt;&lt;w:snapToGridInCell/&gt;&lt;w:wrapTextWithPunct/&gt;&lt;w:useAsianBreakRules/&gt;&lt;w:dontGrowAutofit/&gt;&lt;/w:compat&gt;&lt;wsp:rsids&gt;&lt;wsp:rsidRoot wsp:val=&quot;008B3DA8&quot;/&gt;&lt;wsp:rsid wsp:val=&quot;00470BB6&quot;/&gt;&lt;wsp:rsid wsp:val=&quot;00576B17&quot;/&gt;&lt;wsp:rsid wsp:val=&quot;005D5419&quot;/&gt;&lt;wsp:rsid wsp:val=&quot;007B6669&quot;/&gt;&lt;wsp:rsid wsp:val=&quot;00873FC6&quot;/&gt;&lt;wsp:rsid wsp:val=&quot;008B3DA8&quot;/&gt;&lt;wsp:rsid wsp:val=&quot;00AB6F91&quot;/&gt;&lt;wsp:rsid wsp:val=&quot;00BE11FC&quot;/&gt;&lt;wsp:rsid wsp:val=&quot;00F56C4E&quot;/&gt;&lt;wsp:rsid wsp:val=&quot;00F756B7&quot;/&gt;&lt;wsp:rsid wsp:val=&quot;00FD728C&quot;/&gt;&lt;/wsp:rsids&gt;&lt;/w:docPr&gt;&lt;w:body&gt;&lt;w:p wsp:rsidR=&quot;00000000&quot; wsp:rsidRDefault=&quot;00BE11FC&quot;&gt;&lt;m:oMathPara&gt;&lt;m:oMath&gt;&lt;m:r&gt;&lt;w:rPr&gt;&lt;w:rFonts w:ascii=&quot;Cambria Math&quot; w:h-ansi=&quot;Cambria Math&quot;/&gt;&lt;wx:font wx:val=&quot;Cambria Math&quot;/&gt;&lt;w:i/&gt;&lt;/w:rPr&gt;&lt;m:t&gt;C&lt;/m:t&gt;&lt;/m:r&gt;&lt;m:d&gt;&lt;m:dPr&gt;&lt;m:ctrlPr&gt;&lt;w:rPr&gt;&lt;w:rFonts w:ascii=&quot;Cambria Math&quot; w:h-ansi=&quot;Cambria Math&quot;/&gt;&lt;wx:font wx:val=&quot;Cambria Math&quot;/&gt;&lt;w:i/&gt;&lt;/w:rPr&gt;&lt;/m:ctrlPr&gt;&lt;/m:dPr&gt;&lt;m:e&gt;&lt;m:r&gt;&lt;w:rPr&gt;&lt;w:rFonts w:ascii=&quot;Cambria Math&quot; w:h-ansi=&quot;Cambria Math&quot;/&gt;&lt;wx:font wx:val=&quot;Cambria Math&quot;/&gt;&lt;w:i/&gt;&lt;/w:rPr&gt;&lt;m:t&gt;x,t&lt;/m:t&gt;&lt;/m:r&gt;&lt;/m:e&gt;&lt;/m:d&gt;&lt;m:r&gt;&lt;w:rPr&gt;&lt;w:rFonts w:ascii=&quot;Cambria Math&quot; w:h-ansi=&quot;Cambria Math&quot;/&gt;&lt;wx:font wx:val=&quot;Cambria Math&quot;/&gt;&lt;w:i/&gt;&lt;/w:rPr&gt;&lt;m:t&gt;=&lt;/m:t&gt;&lt;/m:r&gt;&lt;m:f&gt;&lt;m:fPr&gt;&lt;m:ctrlPr&gt;&lt;w:rPr&gt;&lt;w:rFonts w:ascii=&quot;Cambria Math&quot; w:h-ansi=&quot;Cambria Math&quot;/&gt;&lt;wx:font wx:val=&quot;Cambria Math&quot;/&gt;&lt;w:i/&gt;&lt;/w:rPr&gt;&lt;/m:ctrlPr&gt;&lt;/m:fPr&gt;&lt;m:num&gt;&lt;m:sSup&gt;&lt;m:sSupPr&gt;&lt;m:ctrlPr&gt;&lt;w:rPr&gt;&lt;w:rFonts w:ascii=&quot;Cambria Math&quot; w:h-ansi=&quot;Cambria Math&quot;/&gt;&lt;wx:font wx:val=&quot;Cambria Math&quot;/&gt;&lt;w:i/&gt;&lt;/w:rPr&gt;&lt;/m:ctrlPr&gt;&lt;/m:sSupPr&gt;&lt;m:e&gt;&lt;m:r&gt;&lt;w:rPr&gt;&lt;w:rFonts w:ascii=&quot;Cambria Math&quot; w:h-ansi=&quot;Cambria Math&quot;/&gt;&lt;wx:font wx:val=&quot;Cambria Math&quot;/&gt;&lt;w:i/&gt;&lt;/w:rPr&gt;&lt;m:t&gt;e&lt;/m:t&gt;&lt;/m:r&gt;&lt;/m:e&gt;&lt;m:sup&gt;&lt;m:r&gt;&lt;w:rPr&gt;&lt;w:rFonts w:ascii=&quot;Cambria Math&quot; w:h-ansi=&quot;Cambria Math&quot;/&gt;&lt;wx:font wx:val=&quot;Cambria Math&quot;/&gt;&lt;w:i/&gt;&lt;/w:rPr&gt;&lt;m:t&gt;-Î»t-&lt;/m:t&gt;&lt;/m:r&gt;&lt;m:f&gt;&lt;m:fPr&gt;&lt;m:ctrlPr&gt;&lt;w:rPr&gt;&lt;w:rFonts w:ascii=&quot;Cambria Math&quot; w:h-ansi=&quot;Cambria Math&quot;/&gt;&lt;wx:font wx:val=&quot;Cambria Math&quot;/&gt;&lt;w:i/&gt;&lt;/w:rPr&gt;&lt;/m:ctrlPr&gt;&lt;/m:fPr&gt;&lt;m:num&gt;&lt;m:sSup&gt;&lt;m:sSupPr&gt;&lt;m:ctrlPr&gt;&lt;w:rPr&gt;&lt;w:rFonts w:ascii=&quot;Cambria Math&quot; w:h-ansi=&quot;Cambria Math&quot;/&gt;&lt;wx:font wx:val=&quot;Cambria Math&quot;/&gt;&lt;w:i/&gt;&lt;/w:rPr&gt;&lt;/m:ctrlPr&gt;&lt;/m:sSupPr&gt;&lt;m:e&gt;&lt;m:r&gt;&lt;w:rPr&gt;&lt;w:rFonts w:ascii=&quot;Cambria Math&quot; w:h-ansi=&quot;Cambria Math&quot;/&gt;&lt;wx:font wx:val=&quot;Cambria Math&quot;/&gt;&lt;w:i/&gt;&lt;/w:rPr&gt;&lt;m:t&gt;(x-ut)&lt;/m:t&gt;&lt;/m:r&gt;&lt;/m:e&gt;&lt;m:sup&gt;&lt;m:r&gt;&lt;w:rPr&gt;&lt;w:rFonts w:ascii=&quot;Cambria Math&quot; w:h-ansi=&quot;Cambria Math&quot;/&gt;&lt;wx:font wx:val=&quot;Cambria Math&quot;/&gt;&lt;w:i/&gt;&lt;/w:rPr&gt;&lt;m:t&gt;2&lt;/m:t&gt;&lt;/m:r&gt;&lt;/m:sup&gt;&lt;/m:sSup&gt;&lt;/m:num&gt;&lt;m:den&gt;&lt;m:r&gt;&lt;w:rPr&gt;&lt;w:rFonts w:ascii=&quot;Cambria Math&quot; w:h-ansi=&quot;Cambria Math&quot;/&gt;&lt;wx:font wx:val=&quot;Cambria Math&quot;/&gt;&lt;w:i/&gt;&lt;/w:rPr&gt;&lt;m:t&gt;4Dt&lt;/m:t&gt;&lt;/m:r&gt;&lt;/m:den&gt;&lt;/m:f&gt;&lt;/m:sup&gt;&lt;/m:sSup&gt;&lt;/m:num&gt;&lt;m:den&gt;&lt;m:rad&gt;&lt;m:radPr&gt;&lt;m:degHide m:val=&quot;on&quot;/&gt;&lt;m:ctrlPr&gt;&lt;w:rPr&gt;&lt;w:rFonts w:ascii=&quot;Cambria Math&quot; w:h-ansi=&quot;Cambria Math&quot;/&gt;&lt;wx:font wx:val=&quot;Cambria Math&quot;/&gt;&lt;w:i/&gt;&lt;/w:rPr&gt;&lt;/m:ctrlPr&gt;&lt;/m:radPr&gt;&lt;m:deg/&gt;&lt;m:e&gt;&lt;m:r&gt;&lt;w:rPr&gt;&lt;w:rFonts w:ascii=&quot;Cambria Math&quot; w:h-ansi=&quot;Cambria Math&quot;/&gt;&lt;wx:font wx:val=&quot;Cambria Math&quot;/&gt;&lt;w:i/&gt;&lt;/w:rPr&gt;&lt;m:t&gt;4Ï€Dt&lt;/m:t&gt;&lt;/m:r&gt;&lt;/m:e&gt;&lt;/m:rad&gt;&lt;/m:den&gt;&lt;/m:f&gt;&lt;m:r&gt;&lt;w:rPr&gt;&lt;w:rFonts w:ascii=&quot;Cambria Math&quot; w:h-ansi=&quot;Cambria Math&quot;/&gt;&lt;wx:font wx:val=&quot;Cambria Math&quot;/&gt;&lt;w:i/&gt;&lt;/w:rPr&gt;&lt;m:t&gt; &lt;/m:t&gt;&lt;/m:r&gt;&lt;/m:oMath&gt;&lt;/m:oMathPara&gt;&lt;/w:p&gt;&lt;w:sectPr wsp:rsidR=&quot;00000000&quot;&gt;&lt;w:pgSz w:w=&quot;12240&quot; w:h=&quot;15840&quot;/&gt;&lt;w:pgMar w:top=&quot;1440&quot; w:right=&quot;1440&quot; w:bottom=&quot;1440&quot; w:left=&quot;1440&quot; w:header=&quot;720&quot; w:footer=&quot;720&quot; w:gutter=&quot;0&quot;/&gt;&lt;w:cols w:space=&quot;720&quot;/&gt;&lt;/w:sectPr&gt;&lt;/w:body&gt;&lt;/w:wordDocument&gt;">
             <v:imagedata r:id="rId5" o:title="" chromakey="white"/>
           </v:shape>
         </w:pict>
       </w:r>
     </w:p>
+    <w:p>
+      <w:r>
+        <w:t>Has an analytical solution of:</w:t>
+      </w:r>
+    </w:p>
+    <w:p>
+      <w:r>
+        <w:pict>
+          <v:shape id="_x0000_i1026" type="#_x0000_t75" style="width:119.55pt;height:40.75pt" equationxml="&lt;?xml version=&quot;1.0&quot; encoding=&quot;UTF-8&quot; standalone=&quot;yes&quot;?&gt;&#10;&#10;&#10;&#10;&lt;?mso-application progid=&quot;Word.Document&quot;?&gt;&#10;&#10;&#10;&#10;&lt;w:wordDocument xmlns:aml=&quot;http://schemas.microsoft.com/aml/2001/core&quot; xmlns:dt=&quot;uuid:C2F41010-65B3-11d1-A29F-00AA00C14882&quot; xmlns:ve=&quot;http://schemas.openxmlformats.org/markup-compatibility/2006&quot; xmlns:o=&quot;urn:schemas-microsoft-com:office:office&quot; xmlns:m=&quot;http://schemas.openxmlformats.org/officeDocument/2006/math&quot; xmlns:v=&quot;urn:schemas-microsoft-com:vml&quot; xmlns:w10=&quot;urn:schemas-microsoft-com:office:word&quot; xmlns:w=&quot;http://schemas.microsoft.com/office/word/2003/wordml&quot; xmlns:wx=&quot;http://schemas.microsoft.com/office/word/2003/auxHint&quot; xmlns:wsp=&quot;http://schemas.microsoft.com/office/word/2003/wordml/sp2&quot; xmlns:sl=&quot;http://schemas.microsoft.com/schemaLibrary/2003/core&quot; w:macrosPresent=&quot;no&quot; w:embeddedObjPresent=&quot;no&quot; w:ocxPresent=&quot;no&quot; xml:space=&quot;preserve&quot;&gt;&lt;w:ignoreSubtree w:val=&quot;http://schemas.microsoft.com/office/word/2003/wordml/sp2&quot;/&gt;&lt;o:DocumentProperties&gt;&lt;o:Version&gt;12&lt;/o:Version&gt;&lt;/o:DocumentProperties&gt;&lt;w:docPr&gt;&lt;w:view w:val=&quot;print&quot;/&gt;&lt;w:zoom w:percent=&quot;110&quot;/&gt;&lt;w:doNotEmbedSystemFonts/&gt;&lt;w:defaultTabStop w:val=&quot;720&quot;/&gt;&lt;w:punctuationKerning/&gt;&lt;w:characterSpacingControl w:val=&quot;DontCompress&quot;/&gt;&lt;w:optimizeForBrowser/&gt;&lt;w:relyOnVML/&gt;&lt;w:allowPNG/&gt;&lt;w:validateAgainstSchema/&gt;&lt;w:saveInvalidXML w:val=&quot;off&quot;/&gt;&lt;w:ignoreMixedContent w:val=&quot;off&quot;/&gt;&lt;w:alwaysShowPlaceholderText w:val=&quot;off&quot;/&gt;&lt;w:compat&gt;&lt;w:breakWrappedTables/&gt;&lt;w:snapToGridInCell/&gt;&lt;w:wrapTextWithPunct/&gt;&lt;w:useAsianBreakRules/&gt;&lt;w:dontGrowAutofit/&gt;&lt;/w:compat&gt;&lt;wsp:rsids&gt;&lt;wsp:rsidRoot wsp:val=&quot;008B3DA8&quot;/&gt;&lt;wsp:rsid wsp:val=&quot;00470BB6&quot;/&gt;&lt;wsp:rsid wsp:val=&quot;00576B17&quot;/&gt;&lt;wsp:rsid wsp:val=&quot;005D5419&quot;/&gt;&lt;wsp:rsid wsp:val=&quot;007B6669&quot;/&gt;&lt;wsp:rsid wsp:val=&quot;00873FC6&quot;/&gt;&lt;wsp:rsid wsp:val=&quot;008B3DA8&quot;/&gt;&lt;wsp:rsid wsp:val=&quot;00AB6F91&quot;/&gt;&lt;wsp:rsid wsp:val=&quot;00BE11FC&quot;/&gt;&lt;wsp:rsid wsp:val=&quot;00F56C4E&quot;/&gt;&lt;wsp:rsid wsp:val=&quot;00F756B7&quot;/&gt;&lt;wsp:rsid wsp:val=&quot;00FD728C&quot;/&gt;&lt;/wsp:rsids&gt;&lt;/w:docPr&gt;&lt;w:body&gt;&lt;w:p wsp:rsidR=&quot;00000000&quot; wsp:rsidRDefault=&quot;00BE11FC&quot;&gt;&lt;m:oMathPara&gt;&lt;m:oMath&gt;&lt;m:r&gt;&lt;w:rPr&gt;&lt;w:rFonts w:ascii=&quot;Cambria Math&quot; w:h-ansi=&quot;Cambria Math&quot;/&gt;&lt;wx:font wx:val=&quot;Cambria Math&quot;/&gt;&lt;w:i/&gt;&lt;/w:rPr&gt;&lt;m:t&gt;C&lt;/m:t&gt;&lt;/m:r&gt;&lt;m:d&gt;&lt;m:dPr&gt;&lt;m:ctrlPr&gt;&lt;w:rPr&gt;&lt;w:rFonts w:ascii=&quot;Cambria Math&quot; w:h-ansi=&quot;Cambria Math&quot;/&gt;&lt;wx:font wx:val=&quot;Cambria Math&quot;/&gt;&lt;w:i/&gt;&lt;/w:rPr&gt;&lt;/m:ctrlPr&gt;&lt;/m:dPr&gt;&lt;m:e&gt;&lt;m:r&gt;&lt;w:rPr&gt;&lt;w:rFonts w:ascii=&quot;Cambria Math&quot; w:h-ansi=&quot;Cambria Math&quot;/&gt;&lt;wx:font wx:val=&quot;Cambria Math&quot;/&gt;&lt;w:i/&gt;&lt;/w:rPr&gt;&lt;m:t&gt;x,t&lt;/m:t&gt;&lt;/m:r&gt;&lt;/m:e&gt;&lt;/m:d&gt;&lt;m:r&gt;&lt;w:rPr&gt;&lt;w:rFonts w:ascii=&quot;Cambria Math&quot; w:h-ansi=&quot;Cambria Math&quot;/&gt;&lt;wx:font wx:val=&quot;Cambria Math&quot;/&gt;&lt;w:i/&gt;&lt;/w:rPr&gt;&lt;m:t&gt;=&lt;/m:t&gt;&lt;/m:r&gt;&lt;m:f&gt;&lt;m:fPr&gt;&lt;m:ctrlPr&gt;&lt;w:rPr&gt;&lt;w:rFonts w:ascii=&quot;Cambria Math&quot; w:h-ansi=&quot;Cambria Math&quot;/&gt;&lt;wx:font wx:val=&quot;Cambria Math&quot;/&gt;&lt;w:i/&gt;&lt;/w:rPr&gt;&lt;/m:ctrlPr&gt;&lt;/m:fPr&gt;&lt;m:num&gt;&lt;m:sSup&gt;&lt;m:sSupPr&gt;&lt;m:ctrlPr&gt;&lt;w:rPr&gt;&lt;w:rFonts w:ascii=&quot;Cambria Math&quot; w:h-ansi=&quot;Cambria Math&quot;/&gt;&lt;wx:font wx:val=&quot;Cambria Math&quot;/&gt;&lt;w:i/&gt;&lt;/w:rPr&gt;&lt;/m:ctrlPr&gt;&lt;/m:sSupPr&gt;&lt;m:e&gt;&lt;m:r&gt;&lt;w:rPr&gt;&lt;w:rFonts w:ascii=&quot;Cambria Math&quot; w:h-ansi=&quot;Cambria Math&quot;/&gt;&lt;wx:font wx:val=&quot;Cambria Math&quot;/&gt;&lt;w:i/&gt;&lt;/w:rPr&gt;&lt;m:t&gt;e&lt;/m:t&gt;&lt;/m:r&gt;&lt;/m:e&gt;&lt;m:sup&gt;&lt;m:r&gt;&lt;w:rPr&gt;&lt;w:rFonts w:ascii=&quot;Cambria Math&quot; w:h-ansi=&quot;Cambria Math&quot;/&gt;&lt;wx:font wx:val=&quot;Cambria Math&quot;/&gt;&lt;w:i/&gt;&lt;/w:rPr&gt;&lt;m:t&gt;-Î»t-&lt;/m:t&gt;&lt;/m:r&gt;&lt;m:f&gt;&lt;m:fPr&gt;&lt;m:ctrlPr&gt;&lt;w:rPr&gt;&lt;w:rFonts w:ascii=&quot;Cambria Math&quot; w:h-ansi=&quot;Cambria Math&quot;/&gt;&lt;wx:font wx:val=&quot;Cambria Math&quot;/&gt;&lt;w:i/&gt;&lt;/w:rPr&gt;&lt;/m:ctrlPr&gt;&lt;/m:fPr&gt;&lt;m:num&gt;&lt;m:sSup&gt;&lt;m:sSupPr&gt;&lt;m:ctrlPr&gt;&lt;w:rPr&gt;&lt;w:rFonts w:ascii=&quot;Cambria Math&quot; w:h-ansi=&quot;Cambria Math&quot;/&gt;&lt;wx:font wx:val=&quot;Cambria Math&quot;/&gt;&lt;w:i/&gt;&lt;/w:rPr&gt;&lt;/m:ctrlPr&gt;&lt;/m:sSupPr&gt;&lt;m:e&gt;&lt;m:r&gt;&lt;w:rPr&gt;&lt;w:rFonts w:ascii=&quot;Cambria Math&quot; w:h-ansi=&quot;Cambria Math&quot;/&gt;&lt;wx:font wx:val=&quot;Cambria Math&quot;/&gt;&lt;w:i/&gt;&lt;/w:rPr&gt;&lt;m:t&gt;(x-ut)&lt;/m:t&gt;&lt;/m:r&gt;&lt;/m:e&gt;&lt;m:sup&gt;&lt;m:r&gt;&lt;w:rPr&gt;&lt;w:rFonts w:ascii=&quot;Cambria Math&quot; w:h-ansi=&quot;Cambria Math&quot;/&gt;&lt;wx:font wx:val=&quot;Cambria Math&quot;/&gt;&lt;w:i/&gt;&lt;/w:rPr&gt;&lt;m:t&gt;2&lt;/m:t&gt;&lt;/m:r&gt;&lt;/m:sup&gt;&lt;/m:sSup&gt;&lt;/m:num&gt;&lt;m:den&gt;&lt;m:r&gt;&lt;w:rPr&gt;&lt;w:rFonts w:ascii=&quot;Cambria Math&quot; w:h-ansi=&quot;Cambria Math&quot;/&gt;&lt;wx:font wx:val=&quot;Cambria Math&quot;/&gt;&lt;w:i/&gt;&lt;/w:rPr&gt;&lt;m:t&gt;4Dt&lt;/m:t&gt;&lt;/m:r&gt;&lt;/m:den&gt;&lt;/m:f&gt;&lt;/m:sup&gt;&lt;/m:sSup&gt;&lt;/m:num&gt;&lt;m:den&gt;&lt;m:rad&gt;&lt;m:radPr&gt;&lt;m:degHide m:val=&quot;on&quot;/&gt;&lt;m:ctrlPr&gt;&lt;w:rPr&gt;&lt;w:rFonts w:ascii=&quot;Cambria Math&quot; w:h-ansi=&quot;Cambria Math&quot;/&gt;&lt;wx:font wx:val=&quot;Cambria Math&quot;/&gt;&lt;w:i/&gt;&lt;/w:rPr&gt;&lt;/m:ctrlPr&gt;&lt;/m:radPr&gt;&lt;m:deg/&gt;&lt;m:e&gt;&lt;m:r&gt;&lt;w:rPr&gt;&lt;w:rFonts w:ascii=&quot;Cambria Math&quot; w:h-ansi=&quot;Cambria Math&quot;/&gt;&lt;wx:font wx:val=&quot;Cambria Math&quot;/&gt;&lt;w:i/&gt;&lt;/w:rPr&gt;&lt;m:t&gt;4Ï€Dt&lt;/m:t&gt;&lt;/m:r&gt;&lt;/m:e&gt;&lt;/m:rad&gt;&lt;/m:den&gt;&lt;/m:f&gt;&lt;m:r&gt;&lt;w:rPr&gt;&lt;w:rFonts w:ascii=&quot;Cambria Math&quot; w:h-ansi=&quot;Cambria Math&quot;/&gt;&lt;wx:font wx:val=&quot;Cambria Math&quot;/&gt;&lt;w:i/&gt;&lt;/w:rPr&gt;&lt;m:t&gt; &lt;/m:t&gt;&lt;/m:r&gt;&lt;/m:oMath&gt;&lt;/m:oMathPara&gt;&lt;/w:p&gt;&lt;w:sectPr wsp:rsidR=&quot;00000000&quot;&gt;&lt;w:pgSz w:w=&quot;12240&quot; w:h=&quot;15840&quot;/&gt;&lt;w:pgMar w:top=&quot;1440&quot; w:right=&quot;1440&quot; w:bottom=&quot;1440&quot; w:left=&quot;1440&quot; w:header=&quot;720&quot; w:footer=&quot;720&quot; w:gutter=&quot;0&quot;/&gt;&lt;w:cols w:space=&quot;720&quot;/&gt;&lt;/w:sectPr&gt;&lt;/w:body&gt;&lt;/w:wordDocument&gt;">
+            <v:imagedata r:id="rId6" o:title="" chromakey="white"/>
+          </v:shape>
+        </w:pict>
+      </w:r>
+    </w:p>
     <w:p/>
+    <w:p/>
+    <w:p/>
+    <w:p/>
+    <w:p/>
+    <w:p/>
+    <w:p/>
+    <w:p/>
+    <w:p/>
+    <w:p/>
+    <w:p>
+      <w:pPr>
+        <w:tabs>
+          <w:tab w:val="right" w:pos="8640"/>
+        </w:tabs>
+        <w:spacing w:line="360" w:lineRule="auto"/>
+        <w:ind w:left="720"/>
+        <w:jc w:val="both"/>
+      </w:pPr>
+      <w:r>
+        <w:object w:dxaOrig="1160" w:dyaOrig="660">
+          <v:shape id="_x0000_i1027" type="#_x0000_t75" style="width:57.75pt;height:33.3pt" o:ole="">
+            <v:imagedata r:id="rId7" o:title=""/>
+          </v:shape>
+          <o:OLEObject Type="Embed" ProgID="Equation.3" ShapeID="_x0000_i1027" DrawAspect="Content" ObjectID="_1343739208" r:id="rId8"/>
+        </w:object>
+      </w:r>
+      <w:r>
+        <w:t xml:space="preserve">      </w:t>
+      </w:r>
+      <w:r>
+        <w:tab/>
+        <w:t>(</w:t>
+      </w:r>
+      <w:r>
+        <w:t>26</w:t>
+      </w:r>
+      <w:r>
+        <w:t>)</w:t>
+      </w:r>
+    </w:p>
     <w:p>
       <w:pPr>
         <w:tabs>
@@ -173,26 +219,31 @@
         <w:spacing w:line="360" w:lineRule="auto"/>
         <w:jc w:val="both"/>
       </w:pPr>
-      <w:r>
-        <w:object w:dxaOrig="1160" w:dyaOrig="660">
-          <v:shape id="_x0000_i1027" type="#_x0000_t75" style="width:57.75pt;height:33.3pt" o:ole="">
-            <v:imagedata r:id="rId6" o:title=""/>
-          </v:shape>
-          <o:OLEObject Type="Embed" ProgID="Equation.3" ShapeID="_x0000_i1027" DrawAspect="Content" ObjectID="_1343027434" r:id="rId7"/>
-        </w:object>
-      </w:r>
-      <w:r>
-        <w:t xml:space="preserve">      </w:t>
-      </w:r>
-      <w:r>
-        <w:tab/>
-        <w:t>(</w:t>
-      </w:r>
-      <w:r>
-        <w:t>26</w:t>
-      </w:r>
-      <w:r>
-        <w:t>)</w:t>
+      <w:proofErr w:type="gramStart"/>
+      <w:r>
+        <w:t>will</w:t>
+      </w:r>
+      <w:proofErr w:type="gramEnd"/>
+      <w:r>
+        <w:t xml:space="preserve"> be solved in the spatial interval </w:t>
+      </w:r>
+      <w:r>
+        <w:rPr>
+          <w:i/>
+        </w:rPr>
+        <w:t>0.1 ≤ x ≤ 1</w:t>
+      </w:r>
+      <w:r>
+        <w:t xml:space="preserve"> using the following Neumann boundary condition at </w:t>
+      </w:r>
+      <w:r>
+        <w:rPr>
+          <w:i/>
+        </w:rPr>
+        <w:t>x = 0.1</w:t>
+      </w:r>
+      <w:r>
+        <w:t>:</w:t>
       </w:r>
     </w:p>
     <w:p>
@@ -203,32 +254,6 @@
         <w:spacing w:line="360" w:lineRule="auto"/>
         <w:jc w:val="both"/>
       </w:pPr>
-      <w:proofErr w:type="gramStart"/>
-      <w:r>
-        <w:t>will</w:t>
-      </w:r>
-      <w:proofErr w:type="gramEnd"/>
-      <w:r>
-        <w:t xml:space="preserve"> be solved in the spatial interval </w:t>
-      </w:r>
-      <w:r>
-        <w:rPr>
-          <w:i/>
-        </w:rPr>
-        <w:t>0.1 ≤ x ≤ 1</w:t>
-      </w:r>
-      <w:r>
-        <w:t xml:space="preserve"> using the following Neumann boundary condition at </w:t>
-      </w:r>
-      <w:r>
-        <w:rPr>
-          <w:i/>
-        </w:rPr>
-        <w:t>x = 0.1</w:t>
-      </w:r>
-      <w:r>
-        <w:t>:</w:t>
-      </w:r>
     </w:p>
     <w:p>
       <w:pPr>
@@ -238,6 +263,27 @@
         <w:spacing w:line="360" w:lineRule="auto"/>
         <w:jc w:val="both"/>
       </w:pPr>
+      <w:r>
+        <w:rPr>
+          <w:position w:val="-36"/>
+        </w:rPr>
+        <w:object w:dxaOrig="3660" w:dyaOrig="840">
+          <v:shape id="_x0000_i1028" type="#_x0000_t75" style="width:179.3pt;height:42.1pt" o:ole="">
+            <v:imagedata r:id="rId9" o:title=""/>
+          </v:shape>
+          <o:OLEObject Type="Embed" ProgID="Equation.3" ShapeID="_x0000_i1028" DrawAspect="Content" ObjectID="_1343739209" r:id="rId10"/>
+        </w:object>
+      </w:r>
+      <w:r>
+        <w:tab/>
+        <w:t>(</w:t>
+      </w:r>
+      <w:r>
+        <w:t>27</w:t>
+      </w:r>
+      <w:r>
+        <w:t>)</w:t>
+      </w:r>
     </w:p>
     <w:p>
       <w:pPr>
@@ -247,26 +293,133 @@
         <w:spacing w:line="360" w:lineRule="auto"/>
         <w:jc w:val="both"/>
       </w:pPr>
-      <w:r>
-        <w:rPr>
-          <w:position w:val="-36"/>
-        </w:rPr>
-        <w:object w:dxaOrig="3660" w:dyaOrig="840">
-          <v:shape id="_x0000_i1028" type="#_x0000_t75" style="width:179.3pt;height:42.1pt" o:ole="">
-            <v:imagedata r:id="rId8" o:title=""/>
-          </v:shape>
-          <o:OLEObject Type="Embed" ProgID="Equation.3" ShapeID="_x0000_i1028" DrawAspect="Content" ObjectID="_1343027435" r:id="rId9"/>
-        </w:object>
-      </w:r>
-      <w:r>
-        <w:tab/>
-        <w:t>(</w:t>
-      </w:r>
-      <w:r>
-        <w:t>27</w:t>
-      </w:r>
-      <w:r>
-        <w:t>)</w:t>
+      <w:proofErr w:type="gramStart"/>
+      <w:r>
+        <w:t>and</w:t>
+      </w:r>
+      <w:proofErr w:type="gramEnd"/>
+      <w:r>
+        <w:t xml:space="preserve"> a </w:t>
+      </w:r>
+      <w:proofErr w:type="spellStart"/>
+      <w:r>
+        <w:t>Dirichlet</w:t>
+      </w:r>
+      <w:proofErr w:type="spellEnd"/>
+      <w:r>
+        <w:t xml:space="preserve"> boundary condition of </w:t>
+      </w:r>
+      <w:r>
+        <w:rPr>
+          <w:i/>
+        </w:rPr>
+        <w:t>C</w:t>
+      </w:r>
+      <w:r>
+        <w:t xml:space="preserve"> = 2 </w:t>
+      </w:r>
+      <w:r>
+        <w:t>@</w:t>
+      </w:r>
+      <w:r>
+        <w:t xml:space="preserve"> </w:t>
+      </w:r>
+      <w:r>
+        <w:rPr>
+          <w:i/>
+        </w:rPr>
+        <w:t>X</w:t>
+      </w:r>
+      <w:r>
+        <w:t xml:space="preserve"> = 1.  The dispersion models were tested for </w:t>
+      </w:r>
+      <w:r>
+        <w:t>two</w:t>
+      </w:r>
+      <w:r>
+        <w:t xml:space="preserve"> incremental </w:t>
+      </w:r>
+      <w:r>
+        <w:t>spatial</w:t>
+      </w:r>
+      <w:r>
+        <w:t xml:space="preserve"> spans between </w:t>
+      </w:r>
+      <w:proofErr w:type="gramStart"/>
+      <w:r>
+        <w:rPr>
+          <w:i/>
+        </w:rPr>
+        <w:t>3</w:t>
+      </w:r>
+      <w:r>
+        <w:t xml:space="preserve">  to</w:t>
+      </w:r>
+      <w:proofErr w:type="gramEnd"/>
+      <w:r>
+        <w:t xml:space="preserve"> </w:t>
+      </w:r>
+      <w:r>
+        <w:rPr>
+          <w:i/>
+        </w:rPr>
+        <w:t>192</w:t>
+      </w:r>
+      <w:r>
+        <w:t xml:space="preserve"> and </w:t>
+      </w:r>
+      <w:r>
+        <w:rPr>
+          <w:i/>
+        </w:rPr>
+        <w:t>25</w:t>
+      </w:r>
+      <w:r>
+        <w:t xml:space="preserve"> to </w:t>
+      </w:r>
+      <w:r>
+        <w:rPr>
+          <w:i/>
+        </w:rPr>
+        <w:t>3200</w:t>
+      </w:r>
+      <w:r>
+        <w:t xml:space="preserve"> (number of volumes)</w:t>
+      </w:r>
+      <w:r>
+        <w:t xml:space="preserve">, inclusive, using a </w:t>
+      </w:r>
+      <w:proofErr w:type="spellStart"/>
+      <w:r>
+        <w:t>dispersivity</w:t>
+      </w:r>
+      <w:proofErr w:type="spellEnd"/>
+      <w:r>
+        <w:t xml:space="preserve"> of </w:t>
+      </w:r>
+      <w:r>
+        <w:rPr>
+          <w:i/>
+        </w:rPr>
+        <w:t>D = 1</w:t>
+      </w:r>
+      <w:r>
+        <w:t xml:space="preserve"> and</w:t>
+      </w:r>
+      <w:r>
+        <w:t xml:space="preserve"> time spans and theta which guarantees stability</w:t>
+      </w:r>
+      <w:r>
+        <w:t>.  The results were compared against the following analytical solution</w:t>
+      </w:r>
+      <w:r>
+        <w:t xml:space="preserve"> to find the error</w:t>
+      </w:r>
+      <w:r>
+        <w:t>.</w:t>
+      </w:r>
+      <w:r>
+        <w:t xml:space="preserve"> Then the three norms of error where calculated to perform test convergence and accuracy order tests</w:t>
       </w:r>
     </w:p>
     <w:p>
@@ -277,143 +430,6 @@
         <w:spacing w:line="360" w:lineRule="auto"/>
         <w:jc w:val="both"/>
       </w:pPr>
-      <w:proofErr w:type="gramStart"/>
-      <w:r>
-        <w:t>and</w:t>
-      </w:r>
-      <w:proofErr w:type="gramEnd"/>
-      <w:r>
-        <w:t xml:space="preserve"> a </w:t>
-      </w:r>
-      <w:proofErr w:type="spellStart"/>
-      <w:r>
-        <w:t>Dirichlet</w:t>
-      </w:r>
-      <w:proofErr w:type="spellEnd"/>
-      <w:r>
-        <w:t xml:space="preserve"> boundary condition of </w:t>
-      </w:r>
-      <w:r>
-        <w:rPr>
-          <w:i/>
-        </w:rPr>
-        <w:t>C</w:t>
-      </w:r>
-      <w:r>
-        <w:t xml:space="preserve"> = 2 </w:t>
-      </w:r>
-      <w:r>
-        <w:t>@</w:t>
-      </w:r>
-      <w:r>
-        <w:t xml:space="preserve"> </w:t>
-      </w:r>
-      <w:r>
-        <w:rPr>
-          <w:i/>
-        </w:rPr>
-        <w:t>X</w:t>
-      </w:r>
-      <w:r>
-        <w:t xml:space="preserve"> = 1.  The dispersion models were tested for </w:t>
-      </w:r>
-      <w:r>
-        <w:t>two</w:t>
-      </w:r>
-      <w:r>
-        <w:t xml:space="preserve"> incremental </w:t>
-      </w:r>
-      <w:r>
-        <w:t>spatial</w:t>
-      </w:r>
-      <w:r>
-        <w:t xml:space="preserve"> spans between </w:t>
-      </w:r>
-      <w:proofErr w:type="gramStart"/>
-      <w:r>
-        <w:rPr>
-          <w:i/>
-        </w:rPr>
-        <w:t>3</w:t>
-      </w:r>
-      <w:r>
-        <w:t xml:space="preserve">  to</w:t>
-      </w:r>
-      <w:proofErr w:type="gramEnd"/>
-      <w:r>
-        <w:t xml:space="preserve"> </w:t>
-      </w:r>
-      <w:r>
-        <w:rPr>
-          <w:i/>
-        </w:rPr>
-        <w:t>192</w:t>
-      </w:r>
-      <w:r>
-        <w:t xml:space="preserve"> and </w:t>
-      </w:r>
-      <w:r>
-        <w:rPr>
-          <w:i/>
-        </w:rPr>
-        <w:t>25</w:t>
-      </w:r>
-      <w:r>
-        <w:t xml:space="preserve"> to </w:t>
-      </w:r>
-      <w:r>
-        <w:rPr>
-          <w:i/>
-        </w:rPr>
-        <w:t>3200</w:t>
-      </w:r>
-      <w:r>
-        <w:t xml:space="preserve"> (number of volumes)</w:t>
-      </w:r>
-      <w:r>
-        <w:t xml:space="preserve">, inclusive, using a </w:t>
-      </w:r>
-      <w:proofErr w:type="spellStart"/>
-      <w:r>
-        <w:t>dispersivity</w:t>
-      </w:r>
-      <w:proofErr w:type="spellEnd"/>
-      <w:r>
-        <w:t xml:space="preserve"> of </w:t>
-      </w:r>
-      <w:r>
-        <w:rPr>
-          <w:i/>
-        </w:rPr>
-        <w:t>D = 1</w:t>
-      </w:r>
-      <w:r>
-        <w:t xml:space="preserve"> and</w:t>
-      </w:r>
-      <w:r>
-        <w:t xml:space="preserve"> time spans and theta which guarantees stability</w:t>
-      </w:r>
-      <w:r>
-        <w:t>.  The results were compared against the following analytical solution</w:t>
-      </w:r>
-      <w:r>
-        <w:t xml:space="preserve"> to find the error</w:t>
-      </w:r>
-      <w:r>
-        <w:t>.</w:t>
-      </w:r>
-      <w:r>
-        <w:t xml:space="preserve"> Then the three norms of error where calculated to perform test convergence and accuracy order tests</w:t>
-      </w:r>
-    </w:p>
-    <w:p>
-      <w:pPr>
-        <w:tabs>
-          <w:tab w:val="right" w:pos="8640"/>
-        </w:tabs>
-        <w:spacing w:line="360" w:lineRule="auto"/>
-        <w:jc w:val="both"/>
-      </w:pPr>
     </w:p>
     <w:p>
       <w:pPr>
@@ -427,9 +443,9 @@
         </w:rPr>
         <w:object w:dxaOrig="3500" w:dyaOrig="840">
           <v:shape id="_x0000_i1029" type="#_x0000_t75" style="width:174.55pt;height:42.1pt" o:ole="">
-            <v:imagedata r:id="rId10" o:title=""/>
+            <v:imagedata r:id="rId11" o:title=""/>
           </v:shape>
-          <o:OLEObject Type="Embed" ProgID="Equation.3" ShapeID="_x0000_i1029" DrawAspect="Content" ObjectID="_1343027436" r:id="rId11"/>
+          <o:OLEObject Type="Embed" ProgID="Equation.3" ShapeID="_x0000_i1029" DrawAspect="Content" ObjectID="_1343739210" r:id="rId12"/>
         </w:object>
       </w:r>
     </w:p>
@@ -480,9 +496,9 @@
         </w:rPr>
         <w:object w:dxaOrig="4400" w:dyaOrig="680">
           <v:shape id="_x0000_i1030" type="#_x0000_t75" style="width:220.1pt;height:33.95pt" o:ole="">
-            <v:imagedata r:id="rId12" o:title=""/>
+            <v:imagedata r:id="rId13" o:title=""/>
           </v:shape>
-          <o:OLEObject Type="Embed" ProgID="Equation.3" ShapeID="_x0000_i1030" DrawAspect="Content" ObjectID="_1343027437" r:id="rId13"/>
+          <o:OLEObject Type="Embed" ProgID="Equation.3" ShapeID="_x0000_i1030" DrawAspect="Content" ObjectID="_1343739211" r:id="rId14"/>
         </w:object>
       </w:r>
     </w:p>
@@ -497,10 +513,10 @@
           <w:position w:val="-52"/>
         </w:rPr>
         <w:object w:dxaOrig="5179" w:dyaOrig="1160">
-          <v:shape id="_x0000_i1032" type="#_x0000_t75" style="width:258.1pt;height:57.75pt" o:ole="">
-            <v:imagedata r:id="rId14" o:title=""/>
+          <v:shape id="_x0000_i1031" type="#_x0000_t75" style="width:258.1pt;height:57.75pt" o:ole="">
+            <v:imagedata r:id="rId15" o:title=""/>
           </v:shape>
-          <o:OLEObject Type="Embed" ProgID="Equation.3" ShapeID="_x0000_i1032" DrawAspect="Content" ObjectID="_1343027438" r:id="rId15"/>
+          <o:OLEObject Type="Embed" ProgID="Equation.3" ShapeID="_x0000_i1031" DrawAspect="Content" ObjectID="_1343739212" r:id="rId16"/>
         </w:object>
       </w:r>
     </w:p>
@@ -515,10 +531,10 @@
           <w:position w:val="-60"/>
         </w:rPr>
         <w:object w:dxaOrig="8199" w:dyaOrig="1320">
-          <v:shape id="_x0000_i1031" type="#_x0000_t75" style="width:409.6pt;height:65.9pt" o:ole="">
-            <v:imagedata r:id="rId16" o:title=""/>
+          <v:shape id="_x0000_i1032" type="#_x0000_t75" style="width:409.6pt;height:65.9pt" o:ole="">
+            <v:imagedata r:id="rId17" o:title=""/>
           </v:shape>
-          <o:OLEObject Type="Embed" ProgID="Equation.3" ShapeID="_x0000_i1031" DrawAspect="Content" ObjectID="_1343027439" r:id="rId17"/>
+          <o:OLEObject Type="Embed" ProgID="Equation.3" ShapeID="_x0000_i1032" DrawAspect="Content" ObjectID="_1343739213" r:id="rId18"/>
         </w:object>
       </w:r>
     </w:p>
@@ -531,6 +547,100 @@
     </w:sectPr>
   </w:body>
 </w:document>
+</file>
+
+<file path=word/numbering.xml><?xml version="1.0" encoding="utf-8"?>
+<w:numbering xmlns:ve="http://schemas.openxmlformats.org/markup-compatibility/2006" xmlns:o="urn:schemas-microsoft-com:office:office" xmlns:r="http://schemas.openxmlformats.org/officeDocument/2006/relationships" xmlns:m="http://schemas.openxmlformats.org/officeDocument/2006/math" xmlns:v="urn:schemas-microsoft-com:vml" xmlns:wp="http://schemas.openxmlformats.org/drawingml/2006/wordprocessingDrawing" xmlns:w10="urn:schemas-microsoft-com:office:word" xmlns:w="http://schemas.openxmlformats.org/wordprocessingml/2006/main" xmlns:wne="http://schemas.microsoft.com/office/word/2006/wordml">
+  <w:abstractNum w:abstractNumId="0">
+    <w:nsid w:val="173B6E9F"/>
+    <w:multiLevelType w:val="hybridMultilevel"/>
+    <w:tmpl w:val="BB1841DE"/>
+    <w:lvl w:ilvl="0" w:tplc="0409000F">
+      <w:start w:val="1"/>
+      <w:numFmt w:val="decimal"/>
+      <w:lvlText w:val="%1."/>
+      <w:lvlJc w:val="left"/>
+      <w:pPr>
+        <w:ind w:left="720" w:hanging="360"/>
+      </w:pPr>
+    </w:lvl>
+    <w:lvl w:ilvl="1" w:tplc="04090019" w:tentative="1">
+      <w:start w:val="1"/>
+      <w:numFmt w:val="lowerLetter"/>
+      <w:lvlText w:val="%2."/>
+      <w:lvlJc w:val="left"/>
+      <w:pPr>
+        <w:ind w:left="1440" w:hanging="360"/>
+      </w:pPr>
+    </w:lvl>
+    <w:lvl w:ilvl="2" w:tplc="0409001B" w:tentative="1">
+      <w:start w:val="1"/>
+      <w:numFmt w:val="lowerRoman"/>
+      <w:lvlText w:val="%3."/>
+      <w:lvlJc w:val="right"/>
+      <w:pPr>
+        <w:ind w:left="2160" w:hanging="180"/>
+      </w:pPr>
+    </w:lvl>
+    <w:lvl w:ilvl="3" w:tplc="0409000F" w:tentative="1">
+      <w:start w:val="1"/>
+      <w:numFmt w:val="decimal"/>
+      <w:lvlText w:val="%4."/>
+      <w:lvlJc w:val="left"/>
+      <w:pPr>
+        <w:ind w:left="2880" w:hanging="360"/>
+      </w:pPr>
+    </w:lvl>
+    <w:lvl w:ilvl="4" w:tplc="04090019" w:tentative="1">
+      <w:start w:val="1"/>
+      <w:numFmt w:val="lowerLetter"/>
+      <w:lvlText w:val="%5."/>
+      <w:lvlJc w:val="left"/>
+      <w:pPr>
+        <w:ind w:left="3600" w:hanging="360"/>
+      </w:pPr>
+    </w:lvl>
+    <w:lvl w:ilvl="5" w:tplc="0409001B" w:tentative="1">
+      <w:start w:val="1"/>
+      <w:numFmt w:val="lowerRoman"/>
+      <w:lvlText w:val="%6."/>
+      <w:lvlJc w:val="right"/>
+      <w:pPr>
+        <w:ind w:left="4320" w:hanging="180"/>
+      </w:pPr>
+    </w:lvl>
+    <w:lvl w:ilvl="6" w:tplc="0409000F" w:tentative="1">
+      <w:start w:val="1"/>
+      <w:numFmt w:val="decimal"/>
+      <w:lvlText w:val="%7."/>
+      <w:lvlJc w:val="left"/>
+      <w:pPr>
+        <w:ind w:left="5040" w:hanging="360"/>
+      </w:pPr>
+    </w:lvl>
+    <w:lvl w:ilvl="7" w:tplc="04090019" w:tentative="1">
+      <w:start w:val="1"/>
+      <w:numFmt w:val="lowerLetter"/>
+      <w:lvlText w:val="%8."/>
+      <w:lvlJc w:val="left"/>
+      <w:pPr>
+        <w:ind w:left="5760" w:hanging="360"/>
+      </w:pPr>
+    </w:lvl>
+    <w:lvl w:ilvl="8" w:tplc="0409001B" w:tentative="1">
+      <w:start w:val="1"/>
+      <w:numFmt w:val="lowerRoman"/>
+      <w:lvlText w:val="%9."/>
+      <w:lvlJc w:val="right"/>
+      <w:pPr>
+        <w:ind w:left="6480" w:hanging="180"/>
+      </w:pPr>
+    </w:lvl>
+  </w:abstractNum>
+  <w:num w:numId="1">
+    <w:abstractNumId w:val="0"/>
+  </w:num>
+</w:numbering>
 </file>
 
 <file path=word/styles.xml><?xml version="1.0" encoding="utf-8"?>

</xml_diff>